<commit_message>
update documentation: fill out Client section
</commit_message>
<xml_diff>
--- a/Documentation/SoftwareDesign.docx
+++ b/Documentation/SoftwareDesign.docx
@@ -1,6 +1,6 @@
 
 <file path=word/document.xml><?xml version="1.0" encoding="utf-8"?>
-<w:document xmlns:wpc="http://schemas.microsoft.com/office/word/2010/wordprocessingCanvas" xmlns:cx="http://schemas.microsoft.com/office/drawing/2014/chartex" xmlns:cx1="http://schemas.microsoft.com/office/drawing/2015/9/8/chartex" xmlns:cx2="http://schemas.microsoft.com/office/drawing/2015/10/21/chartex" xmlns:cx3="http://schemas.microsoft.com/office/drawing/2016/5/9/chartex" xmlns:cx4="http://schemas.microsoft.com/office/drawing/2016/5/10/chartex" xmlns:cx5="http://schemas.microsoft.com/office/drawing/2016/5/11/chartex" xmlns:cx6="http://schemas.microsoft.com/office/drawing/2016/5/12/chartex" xmlns:cx7="http://schemas.microsoft.com/office/drawing/2016/5/13/chartex" xmlns:cx8="http://schemas.microsoft.com/office/drawing/2016/5/14/chartex" xmlns:mc="http://schemas.openxmlformats.org/markup-compatibility/2006" xmlns:aink="http://schemas.microsoft.com/office/drawing/2016/ink" xmlns:am3d="http://schemas.microsoft.com/office/drawing/2017/model3d" xmlns:o="urn:schemas-microsoft-com:office:office" xmlns:r="http://schemas.openxmlformats.org/officeDocument/2006/relationships" xmlns:m="http://schemas.openxmlformats.org/officeDocument/2006/math" xmlns:v="urn:schemas-microsoft-com:vml" xmlns:wp14="http://schemas.microsoft.com/office/word/2010/wordprocessingDrawing" xmlns:wp="http://schemas.openxmlformats.org/drawingml/2006/wordprocessingDrawing" xmlns:w10="urn:schemas-microsoft-com:office:word" xmlns:w="http://schemas.openxmlformats.org/wordprocessingml/2006/main" xmlns:w14="http://schemas.microsoft.com/office/word/2010/wordml" xmlns:w15="http://schemas.microsoft.com/office/word/2012/wordml" xmlns:w16cid="http://schemas.microsoft.com/office/word/2016/wordml/cid" xmlns:w16se="http://schemas.microsoft.com/office/word/2015/wordml/symex" xmlns:wpg="http://schemas.microsoft.com/office/word/2010/wordprocessingGroup" xmlns:wpi="http://schemas.microsoft.com/office/word/2010/wordprocessingInk" xmlns:wne="http://schemas.microsoft.com/office/word/2006/wordml" xmlns:wps="http://schemas.microsoft.com/office/word/2010/wordprocessingShape" mc:Ignorable="w14 w15 w16se w16cid wp14">
+<w:document xmlns:wpc="http://schemas.microsoft.com/office/word/2010/wordprocessingCanvas" xmlns:mo="http://schemas.microsoft.com/office/mac/office/2008/main" xmlns:mc="http://schemas.openxmlformats.org/markup-compatibility/2006" xmlns:mv="urn:schemas-microsoft-com:mac:vml" xmlns:o="urn:schemas-microsoft-com:office:office" xmlns:r="http://schemas.openxmlformats.org/officeDocument/2006/relationships" xmlns:m="http://schemas.openxmlformats.org/officeDocument/2006/math" xmlns:v="urn:schemas-microsoft-com:vml" xmlns:wp14="http://schemas.microsoft.com/office/word/2010/wordprocessingDrawing" xmlns:wp="http://schemas.openxmlformats.org/drawingml/2006/wordprocessingDrawing" xmlns:w10="urn:schemas-microsoft-com:office:word" xmlns:w="http://schemas.openxmlformats.org/wordprocessingml/2006/main" xmlns:w14="http://schemas.microsoft.com/office/word/2010/wordml" xmlns:w15="http://schemas.microsoft.com/office/word/2012/wordml" xmlns:wpg="http://schemas.microsoft.com/office/word/2010/wordprocessingGroup" xmlns:wpi="http://schemas.microsoft.com/office/word/2010/wordprocessingInk" xmlns:wne="http://schemas.microsoft.com/office/word/2006/wordml" xmlns:wps="http://schemas.microsoft.com/office/word/2010/wordprocessingShape" mc:Ignorable="w14 w15 wp14">
   <w:body>
     <w:p>
       <w:pPr>
@@ -53,19 +53,22 @@
         <w:jc w:val="right"/>
         <w:rPr>
           <w:sz w:val="28"/>
+          <w:szCs w:val="28"/>
         </w:rPr>
       </w:pPr>
       <w:r>
         <w:rPr>
           <w:sz w:val="28"/>
+          <w:szCs w:val="28"/>
         </w:rPr>
-        <w:t xml:space="preserve">Revision </w:t>
+        <w:t>Revision 1.</w:t>
       </w:r>
       <w:r>
         <w:rPr>
           <w:sz w:val="28"/>
+          <w:szCs w:val="28"/>
         </w:rPr>
-        <w:t>0.9</w:t>
+        <w:t>1</w:t>
       </w:r>
     </w:p>
     <w:p/>
@@ -132,39 +135,25 @@
                 <w:sz w:val="28"/>
               </w:rPr>
             </w:pPr>
-            <w:proofErr w:type="spellStart"/>
             <w:r>
               <w:rPr>
                 <w:sz w:val="28"/>
               </w:rPr>
-              <w:t>Korede</w:t>
-            </w:r>
-            <w:proofErr w:type="spellEnd"/>
-            <w:r>
-              <w:rPr>
-                <w:sz w:val="28"/>
-              </w:rPr>
-              <w:t xml:space="preserve"> </w:t>
-            </w:r>
-            <w:proofErr w:type="spellStart"/>
-            <w:r>
-              <w:rPr>
-                <w:sz w:val="28"/>
-              </w:rPr>
-              <w:t>Aderele</w:t>
-            </w:r>
-            <w:proofErr w:type="spellEnd"/>
+              <w:t>Korede Aderele</w:t>
+            </w:r>
           </w:p>
           <w:p>
             <w:pPr>
               <w:rPr>
                 <w:sz w:val="28"/>
+                <w:szCs w:val="28"/>
               </w:rPr>
             </w:pPr>
             <w:proofErr w:type="spellStart"/>
             <w:r>
               <w:rPr>
                 <w:sz w:val="28"/>
+                <w:szCs w:val="28"/>
               </w:rPr>
               <w:t>Natie</w:t>
             </w:r>
@@ -172,9 +161,19 @@
             <w:r>
               <w:rPr>
                 <w:sz w:val="28"/>
-              </w:rPr>
-              <w:t xml:space="preserve"> Kolbe</w:t>
-            </w:r>
+                <w:szCs w:val="28"/>
+              </w:rPr>
+              <w:t xml:space="preserve"> </w:t>
+            </w:r>
+            <w:proofErr w:type="spellStart"/>
+            <w:r>
+              <w:rPr>
+                <w:sz w:val="28"/>
+                <w:szCs w:val="28"/>
+              </w:rPr>
+              <w:t>Bohnel</w:t>
+            </w:r>
+            <w:proofErr w:type="spellEnd"/>
           </w:p>
           <w:p>
             <w:pPr>
@@ -259,7 +258,21 @@
               <w:rPr>
                 <w:sz w:val="28"/>
               </w:rPr>
-              <w:t xml:space="preserve">Dr. Filippos </w:t>
+              <w:t xml:space="preserve">Dr. </w:t>
+            </w:r>
+            <w:proofErr w:type="spellStart"/>
+            <w:r>
+              <w:rPr>
+                <w:sz w:val="28"/>
+              </w:rPr>
+              <w:t>Filippos</w:t>
+            </w:r>
+            <w:proofErr w:type="spellEnd"/>
+            <w:r>
+              <w:rPr>
+                <w:sz w:val="28"/>
+              </w:rPr>
+              <w:t xml:space="preserve"> </w:t>
             </w:r>
             <w:proofErr w:type="spellStart"/>
             <w:r>
@@ -518,13 +531,369 @@
             <w:pPr>
               <w:rPr>
                 <w:sz w:val="28"/>
+                <w:szCs w:val="28"/>
               </w:rPr>
             </w:pPr>
             <w:r>
               <w:rPr>
                 <w:sz w:val="28"/>
+                <w:szCs w:val="28"/>
+              </w:rPr>
+              <w:t>0.8</w:t>
+            </w:r>
+          </w:p>
+        </w:tc>
+      </w:tr>
+      <w:tr>
+        <w:tc>
+          <w:tcPr>
+            <w:tcW w:w="2320" w:type="dxa"/>
+            <w:tcBorders>
+              <w:top w:val="single" w:sz="12" w:space="0" w:color="auto"/>
+              <w:left w:val="single" w:sz="12" w:space="0" w:color="auto"/>
+              <w:bottom w:val="single" w:sz="12" w:space="0" w:color="auto"/>
+              <w:right w:val="single" w:sz="12" w:space="0" w:color="auto"/>
+            </w:tcBorders>
+          </w:tcPr>
+          <w:p>
+            <w:pPr>
+              <w:rPr>
+                <w:sz w:val="28"/>
+                <w:szCs w:val="28"/>
+              </w:rPr>
+            </w:pPr>
+            <w:proofErr w:type="spellStart"/>
+            <w:r>
+              <w:rPr>
+                <w:sz w:val="28"/>
+                <w:szCs w:val="28"/>
+              </w:rPr>
+              <w:t>Natie</w:t>
+            </w:r>
+            <w:proofErr w:type="spellEnd"/>
+            <w:r>
+              <w:rPr>
+                <w:sz w:val="28"/>
+                <w:szCs w:val="28"/>
+              </w:rPr>
+              <w:t xml:space="preserve"> </w:t>
+            </w:r>
+            <w:proofErr w:type="spellStart"/>
+            <w:r>
+              <w:rPr>
+                <w:sz w:val="28"/>
+                <w:szCs w:val="28"/>
+              </w:rPr>
+              <w:t>Bohnel</w:t>
+            </w:r>
+            <w:proofErr w:type="spellEnd"/>
+          </w:p>
+        </w:tc>
+        <w:tc>
+          <w:tcPr>
+            <w:tcW w:w="1426" w:type="dxa"/>
+            <w:tcBorders>
+              <w:top w:val="single" w:sz="12" w:space="0" w:color="auto"/>
+              <w:left w:val="single" w:sz="12" w:space="0" w:color="auto"/>
+              <w:bottom w:val="single" w:sz="12" w:space="0" w:color="auto"/>
+              <w:right w:val="single" w:sz="12" w:space="0" w:color="auto"/>
+            </w:tcBorders>
+          </w:tcPr>
+          <w:p>
+            <w:pPr>
+              <w:rPr>
+                <w:sz w:val="28"/>
+                <w:szCs w:val="28"/>
+              </w:rPr>
+            </w:pPr>
+            <w:r>
+              <w:rPr>
+                <w:sz w:val="28"/>
+                <w:szCs w:val="28"/>
+              </w:rPr>
+              <w:t>2/13/2019</w:t>
+            </w:r>
+          </w:p>
+        </w:tc>
+        <w:tc>
+          <w:tcPr>
+            <w:tcW w:w="4251" w:type="dxa"/>
+            <w:tcBorders>
+              <w:top w:val="single" w:sz="12" w:space="0" w:color="auto"/>
+              <w:left w:val="single" w:sz="12" w:space="0" w:color="auto"/>
+              <w:bottom w:val="single" w:sz="12" w:space="0" w:color="auto"/>
+              <w:right w:val="single" w:sz="12" w:space="0" w:color="auto"/>
+            </w:tcBorders>
+          </w:tcPr>
+          <w:p>
+            <w:pPr>
+              <w:rPr>
+                <w:sz w:val="28"/>
+                <w:szCs w:val="28"/>
+              </w:rPr>
+            </w:pPr>
+            <w:r>
+              <w:rPr>
+                <w:sz w:val="28"/>
+                <w:szCs w:val="28"/>
+              </w:rPr>
+              <w:t>Added text content to most sections</w:t>
+            </w:r>
+          </w:p>
+        </w:tc>
+        <w:tc>
+          <w:tcPr>
+            <w:tcW w:w="1708" w:type="dxa"/>
+            <w:tcBorders>
+              <w:top w:val="single" w:sz="12" w:space="0" w:color="auto"/>
+              <w:left w:val="single" w:sz="12" w:space="0" w:color="auto"/>
+              <w:bottom w:val="single" w:sz="12" w:space="0" w:color="auto"/>
+              <w:right w:val="single" w:sz="12" w:space="0" w:color="auto"/>
+            </w:tcBorders>
+          </w:tcPr>
+          <w:p>
+            <w:pPr>
+              <w:rPr>
+                <w:sz w:val="28"/>
+                <w:szCs w:val="28"/>
+              </w:rPr>
+            </w:pPr>
+            <w:r>
+              <w:rPr>
+                <w:sz w:val="28"/>
+                <w:szCs w:val="28"/>
               </w:rPr>
               <w:t>0.9</w:t>
+            </w:r>
+          </w:p>
+        </w:tc>
+      </w:tr>
+      <w:tr>
+        <w:tc>
+          <w:tcPr>
+            <w:tcW w:w="2320" w:type="dxa"/>
+            <w:tcBorders>
+              <w:top w:val="single" w:sz="12" w:space="0" w:color="auto"/>
+              <w:left w:val="single" w:sz="12" w:space="0" w:color="auto"/>
+              <w:bottom w:val="single" w:sz="12" w:space="0" w:color="auto"/>
+              <w:right w:val="single" w:sz="12" w:space="0" w:color="auto"/>
+            </w:tcBorders>
+          </w:tcPr>
+          <w:p>
+            <w:pPr>
+              <w:rPr>
+                <w:sz w:val="28"/>
+                <w:szCs w:val="28"/>
+              </w:rPr>
+            </w:pPr>
+            <w:proofErr w:type="spellStart"/>
+            <w:r>
+              <w:rPr>
+                <w:sz w:val="28"/>
+                <w:szCs w:val="28"/>
+              </w:rPr>
+              <w:t>Natie</w:t>
+            </w:r>
+            <w:proofErr w:type="spellEnd"/>
+            <w:r>
+              <w:rPr>
+                <w:sz w:val="28"/>
+                <w:szCs w:val="28"/>
+              </w:rPr>
+              <w:t xml:space="preserve"> </w:t>
+            </w:r>
+            <w:proofErr w:type="spellStart"/>
+            <w:r>
+              <w:rPr>
+                <w:sz w:val="28"/>
+                <w:szCs w:val="28"/>
+              </w:rPr>
+              <w:t>Bohnel</w:t>
+            </w:r>
+            <w:proofErr w:type="spellEnd"/>
+          </w:p>
+        </w:tc>
+        <w:tc>
+          <w:tcPr>
+            <w:tcW w:w="1426" w:type="dxa"/>
+            <w:tcBorders>
+              <w:top w:val="single" w:sz="12" w:space="0" w:color="auto"/>
+              <w:left w:val="single" w:sz="12" w:space="0" w:color="auto"/>
+              <w:bottom w:val="single" w:sz="12" w:space="0" w:color="auto"/>
+              <w:right w:val="single" w:sz="12" w:space="0" w:color="auto"/>
+            </w:tcBorders>
+          </w:tcPr>
+          <w:p>
+            <w:pPr>
+              <w:rPr>
+                <w:sz w:val="28"/>
+                <w:szCs w:val="28"/>
+              </w:rPr>
+            </w:pPr>
+            <w:r>
+              <w:rPr>
+                <w:sz w:val="28"/>
+                <w:szCs w:val="28"/>
+              </w:rPr>
+              <w:t>2/14/2019</w:t>
+            </w:r>
+          </w:p>
+        </w:tc>
+        <w:tc>
+          <w:tcPr>
+            <w:tcW w:w="4251" w:type="dxa"/>
+            <w:tcBorders>
+              <w:top w:val="single" w:sz="12" w:space="0" w:color="auto"/>
+              <w:left w:val="single" w:sz="12" w:space="0" w:color="auto"/>
+              <w:bottom w:val="single" w:sz="12" w:space="0" w:color="auto"/>
+              <w:right w:val="single" w:sz="12" w:space="0" w:color="auto"/>
+            </w:tcBorders>
+          </w:tcPr>
+          <w:p>
+            <w:pPr>
+              <w:rPr>
+                <w:sz w:val="28"/>
+                <w:szCs w:val="28"/>
+              </w:rPr>
+            </w:pPr>
+            <w:r>
+              <w:rPr>
+                <w:sz w:val="28"/>
+                <w:szCs w:val="28"/>
+              </w:rPr>
+              <w:t>Finalized first draft, added graphics</w:t>
+            </w:r>
+          </w:p>
+        </w:tc>
+        <w:tc>
+          <w:tcPr>
+            <w:tcW w:w="1708" w:type="dxa"/>
+            <w:tcBorders>
+              <w:top w:val="single" w:sz="12" w:space="0" w:color="auto"/>
+              <w:left w:val="single" w:sz="12" w:space="0" w:color="auto"/>
+              <w:bottom w:val="single" w:sz="12" w:space="0" w:color="auto"/>
+              <w:right w:val="single" w:sz="12" w:space="0" w:color="auto"/>
+            </w:tcBorders>
+          </w:tcPr>
+          <w:p>
+            <w:pPr>
+              <w:rPr>
+                <w:sz w:val="28"/>
+                <w:szCs w:val="28"/>
+              </w:rPr>
+            </w:pPr>
+            <w:r>
+              <w:rPr>
+                <w:sz w:val="28"/>
+                <w:szCs w:val="28"/>
+              </w:rPr>
+              <w:t>1.0</w:t>
+            </w:r>
+          </w:p>
+        </w:tc>
+      </w:tr>
+      <w:tr>
+        <w:tc>
+          <w:tcPr>
+            <w:tcW w:w="2320" w:type="dxa"/>
+            <w:tcBorders>
+              <w:top w:val="single" w:sz="12" w:space="0" w:color="auto"/>
+              <w:left w:val="single" w:sz="12" w:space="0" w:color="auto"/>
+              <w:bottom w:val="single" w:sz="12" w:space="0" w:color="auto"/>
+              <w:right w:val="single" w:sz="12" w:space="0" w:color="auto"/>
+            </w:tcBorders>
+          </w:tcPr>
+          <w:p>
+            <w:pPr>
+              <w:rPr>
+                <w:sz w:val="28"/>
+                <w:szCs w:val="28"/>
+              </w:rPr>
+            </w:pPr>
+            <w:r>
+              <w:rPr>
+                <w:sz w:val="28"/>
+                <w:szCs w:val="28"/>
+              </w:rPr>
+              <w:t>Samara Painter</w:t>
+            </w:r>
+          </w:p>
+        </w:tc>
+        <w:tc>
+          <w:tcPr>
+            <w:tcW w:w="1426" w:type="dxa"/>
+            <w:tcBorders>
+              <w:top w:val="single" w:sz="12" w:space="0" w:color="auto"/>
+              <w:left w:val="single" w:sz="12" w:space="0" w:color="auto"/>
+              <w:bottom w:val="single" w:sz="12" w:space="0" w:color="auto"/>
+              <w:right w:val="single" w:sz="12" w:space="0" w:color="auto"/>
+            </w:tcBorders>
+          </w:tcPr>
+          <w:p>
+            <w:pPr>
+              <w:rPr>
+                <w:sz w:val="28"/>
+                <w:szCs w:val="28"/>
+              </w:rPr>
+            </w:pPr>
+            <w:r>
+              <w:rPr>
+                <w:sz w:val="28"/>
+                <w:szCs w:val="28"/>
+              </w:rPr>
+              <w:t>2/15/2019</w:t>
+            </w:r>
+          </w:p>
+        </w:tc>
+        <w:tc>
+          <w:tcPr>
+            <w:tcW w:w="4251" w:type="dxa"/>
+            <w:tcBorders>
+              <w:top w:val="single" w:sz="12" w:space="0" w:color="auto"/>
+              <w:left w:val="single" w:sz="12" w:space="0" w:color="auto"/>
+              <w:bottom w:val="single" w:sz="12" w:space="0" w:color="auto"/>
+              <w:right w:val="single" w:sz="12" w:space="0" w:color="auto"/>
+            </w:tcBorders>
+          </w:tcPr>
+          <w:p>
+            <w:pPr>
+              <w:rPr>
+                <w:sz w:val="28"/>
+                <w:szCs w:val="28"/>
+              </w:rPr>
+            </w:pPr>
+            <w:r>
+              <w:rPr>
+                <w:sz w:val="28"/>
+                <w:szCs w:val="28"/>
+              </w:rPr>
+              <w:t>Added more sections, updated screen flow diagram, minor revisions</w:t>
+            </w:r>
+          </w:p>
+        </w:tc>
+        <w:tc>
+          <w:tcPr>
+            <w:tcW w:w="1708" w:type="dxa"/>
+            <w:tcBorders>
+              <w:top w:val="single" w:sz="12" w:space="0" w:color="auto"/>
+              <w:left w:val="single" w:sz="12" w:space="0" w:color="auto"/>
+              <w:bottom w:val="single" w:sz="12" w:space="0" w:color="auto"/>
+              <w:right w:val="single" w:sz="12" w:space="0" w:color="auto"/>
+            </w:tcBorders>
+          </w:tcPr>
+          <w:p>
+            <w:pPr>
+              <w:rPr>
+                <w:sz w:val="28"/>
+                <w:szCs w:val="28"/>
+              </w:rPr>
+            </w:pPr>
+            <w:r>
+              <w:rPr>
+                <w:sz w:val="28"/>
+                <w:szCs w:val="28"/>
+              </w:rPr>
+              <w:t>1.1</w:t>
             </w:r>
           </w:p>
         </w:tc>
@@ -565,8 +934,6 @@
           <w:r>
             <w:t>Table of Contents</w:t>
           </w:r>
-          <w:bookmarkStart w:id="0" w:name="_GoBack"/>
-          <w:bookmarkEnd w:id="0"/>
         </w:p>
         <w:p>
           <w:pPr>
@@ -603,7 +970,7 @@
             </w:rPr>
             <w:fldChar w:fldCharType="separate"/>
           </w:r>
-          <w:hyperlink w:anchor="_Toc536619838" w:history="1">
+          <w:hyperlink w:anchor="_Toc1115539" w:history="1">
             <w:r>
               <w:rPr>
                 <w:rStyle w:val="Hyperlink"/>
@@ -630,7 +997,7 @@
                 <w:noProof/>
                 <w:webHidden/>
               </w:rPr>
-              <w:instrText xml:space="preserve"> PAGEREF _Toc536619838 \h </w:instrText>
+              <w:instrText xml:space="preserve"> PAGEREF _Toc1115539 \h </w:instrText>
             </w:r>
             <w:r>
               <w:rPr>
@@ -650,7 +1017,7 @@
                 <w:noProof/>
                 <w:webHidden/>
               </w:rPr>
-              <w:t>4</w:t>
+              <w:t>5</w:t>
             </w:r>
             <w:r>
               <w:rPr>
@@ -672,7 +1039,7 @@
               <w:noProof/>
             </w:rPr>
           </w:pPr>
-          <w:hyperlink w:anchor="_Toc536619839" w:history="1">
+          <w:hyperlink w:anchor="_Toc1115540" w:history="1">
             <w:r>
               <w:rPr>
                 <w:rStyle w:val="Hyperlink"/>
@@ -699,7 +1066,7 @@
                 <w:noProof/>
                 <w:webHidden/>
               </w:rPr>
-              <w:instrText xml:space="preserve"> PAGEREF _Toc536619839 \h </w:instrText>
+              <w:instrText xml:space="preserve"> PAGEREF _Toc1115540 \h </w:instrText>
             </w:r>
             <w:r>
               <w:rPr>
@@ -719,7 +1086,7 @@
                 <w:noProof/>
                 <w:webHidden/>
               </w:rPr>
-              <w:t>4</w:t>
+              <w:t>5</w:t>
             </w:r>
             <w:r>
               <w:rPr>
@@ -741,7 +1108,7 @@
               <w:noProof/>
             </w:rPr>
           </w:pPr>
-          <w:hyperlink w:anchor="_Toc536619840" w:history="1">
+          <w:hyperlink w:anchor="_Toc1115541" w:history="1">
             <w:r>
               <w:rPr>
                 <w:rStyle w:val="Hyperlink"/>
@@ -768,7 +1135,7 @@
                 <w:noProof/>
                 <w:webHidden/>
               </w:rPr>
-              <w:instrText xml:space="preserve"> PAGEREF _Toc536619840 \h </w:instrText>
+              <w:instrText xml:space="preserve"> PAGEREF _Toc1115541 \h </w:instrText>
             </w:r>
             <w:r>
               <w:rPr>
@@ -788,7 +1155,7 @@
                 <w:noProof/>
                 <w:webHidden/>
               </w:rPr>
-              <w:t>4</w:t>
+              <w:t>5</w:t>
             </w:r>
             <w:r>
               <w:rPr>
@@ -810,7 +1177,7 @@
               <w:noProof/>
             </w:rPr>
           </w:pPr>
-          <w:hyperlink w:anchor="_Toc536619841" w:history="1">
+          <w:hyperlink w:anchor="_Toc1115542" w:history="1">
             <w:r>
               <w:rPr>
                 <w:rStyle w:val="Hyperlink"/>
@@ -837,7 +1204,7 @@
                 <w:noProof/>
                 <w:webHidden/>
               </w:rPr>
-              <w:instrText xml:space="preserve"> PAGEREF _Toc536619841 \h </w:instrText>
+              <w:instrText xml:space="preserve"> PAGEREF _Toc1115542 \h </w:instrText>
             </w:r>
             <w:r>
               <w:rPr>
@@ -857,7 +1224,7 @@
                 <w:noProof/>
                 <w:webHidden/>
               </w:rPr>
-              <w:t>4</w:t>
+              <w:t>5</w:t>
             </w:r>
             <w:r>
               <w:rPr>
@@ -879,7 +1246,7 @@
               <w:noProof/>
             </w:rPr>
           </w:pPr>
-          <w:hyperlink w:anchor="_Toc536619842" w:history="1">
+          <w:hyperlink w:anchor="_Toc1115543" w:history="1">
             <w:r>
               <w:rPr>
                 <w:rStyle w:val="Hyperlink"/>
@@ -906,7 +1273,7 @@
                 <w:noProof/>
                 <w:webHidden/>
               </w:rPr>
-              <w:instrText xml:space="preserve"> PAGEREF _Toc536619842 \h </w:instrText>
+              <w:instrText xml:space="preserve"> PAGEREF _Toc1115543 \h </w:instrText>
             </w:r>
             <w:r>
               <w:rPr>
@@ -926,7 +1293,7 @@
                 <w:noProof/>
                 <w:webHidden/>
               </w:rPr>
-              <w:t>5</w:t>
+              <w:t>6</w:t>
             </w:r>
             <w:r>
               <w:rPr>
@@ -948,7 +1315,7 @@
               <w:noProof/>
             </w:rPr>
           </w:pPr>
-          <w:hyperlink w:anchor="_Toc536619843" w:history="1">
+          <w:hyperlink w:anchor="_Toc1115544" w:history="1">
             <w:r>
               <w:rPr>
                 <w:rStyle w:val="Hyperlink"/>
@@ -975,7 +1342,7 @@
                 <w:noProof/>
                 <w:webHidden/>
               </w:rPr>
-              <w:instrText xml:space="preserve"> PAGEREF _Toc536619843 \h </w:instrText>
+              <w:instrText xml:space="preserve"> PAGEREF _Toc1115544 \h </w:instrText>
             </w:r>
             <w:r>
               <w:rPr>
@@ -995,7 +1362,7 @@
                 <w:noProof/>
                 <w:webHidden/>
               </w:rPr>
-              <w:t>5</w:t>
+              <w:t>6</w:t>
             </w:r>
             <w:r>
               <w:rPr>
@@ -1017,7 +1384,7 @@
               <w:noProof/>
             </w:rPr>
           </w:pPr>
-          <w:hyperlink w:anchor="_Toc536619844" w:history="1">
+          <w:hyperlink w:anchor="_Toc1115545" w:history="1">
             <w:r>
               <w:rPr>
                 <w:rStyle w:val="Hyperlink"/>
@@ -1044,7 +1411,7 @@
                 <w:noProof/>
                 <w:webHidden/>
               </w:rPr>
-              <w:instrText xml:space="preserve"> PAGEREF _Toc536619844 \h </w:instrText>
+              <w:instrText xml:space="preserve"> PAGEREF _Toc1115545 \h </w:instrText>
             </w:r>
             <w:r>
               <w:rPr>
@@ -1064,7 +1431,7 @@
                 <w:noProof/>
                 <w:webHidden/>
               </w:rPr>
-              <w:t>5</w:t>
+              <w:t>6</w:t>
             </w:r>
             <w:r>
               <w:rPr>
@@ -1086,7 +1453,7 @@
               <w:noProof/>
             </w:rPr>
           </w:pPr>
-          <w:hyperlink w:anchor="_Toc536619845" w:history="1">
+          <w:hyperlink w:anchor="_Toc1115546" w:history="1">
             <w:r>
               <w:rPr>
                 <w:rStyle w:val="Hyperlink"/>
@@ -1113,7 +1480,7 @@
                 <w:noProof/>
                 <w:webHidden/>
               </w:rPr>
-              <w:instrText xml:space="preserve"> PAGEREF _Toc536619845 \h </w:instrText>
+              <w:instrText xml:space="preserve"> PAGEREF _Toc1115546 \h </w:instrText>
             </w:r>
             <w:r>
               <w:rPr>
@@ -1133,7 +1500,7 @@
                 <w:noProof/>
                 <w:webHidden/>
               </w:rPr>
-              <w:t>6</w:t>
+              <w:t>7</w:t>
             </w:r>
             <w:r>
               <w:rPr>
@@ -1155,7 +1522,7 @@
               <w:noProof/>
             </w:rPr>
           </w:pPr>
-          <w:hyperlink w:anchor="_Toc536619846" w:history="1">
+          <w:hyperlink w:anchor="_Toc1115547" w:history="1">
             <w:r>
               <w:rPr>
                 <w:rStyle w:val="Hyperlink"/>
@@ -1182,7 +1549,7 @@
                 <w:noProof/>
                 <w:webHidden/>
               </w:rPr>
-              <w:instrText xml:space="preserve"> PAGEREF _Toc536619846 \h </w:instrText>
+              <w:instrText xml:space="preserve"> PAGEREF _Toc1115547 \h </w:instrText>
             </w:r>
             <w:r>
               <w:rPr>
@@ -1202,7 +1569,7 @@
                 <w:noProof/>
                 <w:webHidden/>
               </w:rPr>
-              <w:t>6</w:t>
+              <w:t>7</w:t>
             </w:r>
             <w:r>
               <w:rPr>
@@ -1224,7 +1591,7 @@
               <w:noProof/>
             </w:rPr>
           </w:pPr>
-          <w:hyperlink w:anchor="_Toc536619847" w:history="1">
+          <w:hyperlink w:anchor="_Toc1115548" w:history="1">
             <w:r>
               <w:rPr>
                 <w:rStyle w:val="Hyperlink"/>
@@ -1251,7 +1618,7 @@
                 <w:noProof/>
                 <w:webHidden/>
               </w:rPr>
-              <w:instrText xml:space="preserve"> PAGEREF _Toc536619847 \h </w:instrText>
+              <w:instrText xml:space="preserve"> PAGEREF _Toc1115548 \h </w:instrText>
             </w:r>
             <w:r>
               <w:rPr>
@@ -1271,7 +1638,7 @@
                 <w:noProof/>
                 <w:webHidden/>
               </w:rPr>
-              <w:t>6</w:t>
+              <w:t>7</w:t>
             </w:r>
             <w:r>
               <w:rPr>
@@ -1293,7 +1660,7 @@
               <w:noProof/>
             </w:rPr>
           </w:pPr>
-          <w:hyperlink w:anchor="_Toc536619848" w:history="1">
+          <w:hyperlink w:anchor="_Toc1115549" w:history="1">
             <w:r>
               <w:rPr>
                 <w:rStyle w:val="Hyperlink"/>
@@ -1320,7 +1687,7 @@
                 <w:noProof/>
                 <w:webHidden/>
               </w:rPr>
-              <w:instrText xml:space="preserve"> PAGEREF _Toc536619848 \h </w:instrText>
+              <w:instrText xml:space="preserve"> PAGEREF _Toc1115549 \h </w:instrText>
             </w:r>
             <w:r>
               <w:rPr>
@@ -1340,7 +1707,7 @@
                 <w:noProof/>
                 <w:webHidden/>
               </w:rPr>
-              <w:t>7</w:t>
+              <w:t>8</w:t>
             </w:r>
             <w:r>
               <w:rPr>
@@ -1362,7 +1729,7 @@
               <w:noProof/>
             </w:rPr>
           </w:pPr>
-          <w:hyperlink w:anchor="_Toc536619849" w:history="1">
+          <w:hyperlink w:anchor="_Toc1115550" w:history="1">
             <w:r>
               <w:rPr>
                 <w:rStyle w:val="Hyperlink"/>
@@ -1389,7 +1756,7 @@
                 <w:noProof/>
                 <w:webHidden/>
               </w:rPr>
-              <w:instrText xml:space="preserve"> PAGEREF _Toc536619849 \h </w:instrText>
+              <w:instrText xml:space="preserve"> PAGEREF _Toc1115550 \h </w:instrText>
             </w:r>
             <w:r>
               <w:rPr>
@@ -1409,7 +1776,7 @@
                 <w:noProof/>
                 <w:webHidden/>
               </w:rPr>
-              <w:t>7</w:t>
+              <w:t>8</w:t>
             </w:r>
             <w:r>
               <w:rPr>
@@ -1431,13 +1798,13 @@
               <w:noProof/>
             </w:rPr>
           </w:pPr>
-          <w:hyperlink w:anchor="_Toc536619850" w:history="1">
+          <w:hyperlink w:anchor="_Toc1115551" w:history="1">
             <w:r>
               <w:rPr>
                 <w:rStyle w:val="Hyperlink"/>
                 <w:noProof/>
               </w:rPr>
-              <w:t>4.2 (Start UML by section here)</w:t>
+              <w:t>4.2 Server/Client Communications</w:t>
             </w:r>
             <w:r>
               <w:rPr>
@@ -1458,7 +1825,7 @@
                 <w:noProof/>
                 <w:webHidden/>
               </w:rPr>
-              <w:instrText xml:space="preserve"> PAGEREF _Toc536619850 \h </w:instrText>
+              <w:instrText xml:space="preserve"> PAGEREF _Toc1115551 \h </w:instrText>
             </w:r>
             <w:r>
               <w:rPr>
@@ -1478,7 +1845,1042 @@
                 <w:noProof/>
                 <w:webHidden/>
               </w:rPr>
-              <w:t>7</w:t>
+              <w:t>8</w:t>
+            </w:r>
+            <w:r>
+              <w:rPr>
+                <w:noProof/>
+                <w:webHidden/>
+              </w:rPr>
+              <w:fldChar w:fldCharType="end"/>
+            </w:r>
+          </w:hyperlink>
+        </w:p>
+        <w:p>
+          <w:pPr>
+            <w:pStyle w:val="TOC3"/>
+            <w:tabs>
+              <w:tab w:val="right" w:leader="dot" w:pos="9350"/>
+            </w:tabs>
+            <w:rPr>
+              <w:rFonts w:eastAsiaTheme="minorEastAsia"/>
+              <w:noProof/>
+            </w:rPr>
+          </w:pPr>
+          <w:hyperlink w:anchor="_Toc1115552" w:history="1">
+            <w:r>
+              <w:rPr>
+                <w:rStyle w:val="Hyperlink"/>
+                <w:noProof/>
+              </w:rPr>
+              <w:t>4.2.1 Server Attributes</w:t>
+            </w:r>
+            <w:r>
+              <w:rPr>
+                <w:noProof/>
+                <w:webHidden/>
+              </w:rPr>
+              <w:tab/>
+            </w:r>
+            <w:r>
+              <w:rPr>
+                <w:noProof/>
+                <w:webHidden/>
+              </w:rPr>
+              <w:fldChar w:fldCharType="begin"/>
+            </w:r>
+            <w:r>
+              <w:rPr>
+                <w:noProof/>
+                <w:webHidden/>
+              </w:rPr>
+              <w:instrText xml:space="preserve"> PAGEREF _Toc1115552 \h </w:instrText>
+            </w:r>
+            <w:r>
+              <w:rPr>
+                <w:noProof/>
+                <w:webHidden/>
+              </w:rPr>
+            </w:r>
+            <w:r>
+              <w:rPr>
+                <w:noProof/>
+                <w:webHidden/>
+              </w:rPr>
+              <w:fldChar w:fldCharType="separate"/>
+            </w:r>
+            <w:r>
+              <w:rPr>
+                <w:noProof/>
+                <w:webHidden/>
+              </w:rPr>
+              <w:t>8</w:t>
+            </w:r>
+            <w:r>
+              <w:rPr>
+                <w:noProof/>
+                <w:webHidden/>
+              </w:rPr>
+              <w:fldChar w:fldCharType="end"/>
+            </w:r>
+          </w:hyperlink>
+        </w:p>
+        <w:p>
+          <w:pPr>
+            <w:pStyle w:val="TOC3"/>
+            <w:tabs>
+              <w:tab w:val="right" w:leader="dot" w:pos="9350"/>
+            </w:tabs>
+            <w:rPr>
+              <w:rFonts w:eastAsiaTheme="minorEastAsia"/>
+              <w:noProof/>
+            </w:rPr>
+          </w:pPr>
+          <w:hyperlink w:anchor="_Toc1115553" w:history="1">
+            <w:r>
+              <w:rPr>
+                <w:rStyle w:val="Hyperlink"/>
+                <w:noProof/>
+              </w:rPr>
+              <w:t>4.2.2 Server Methods</w:t>
+            </w:r>
+            <w:r>
+              <w:rPr>
+                <w:noProof/>
+                <w:webHidden/>
+              </w:rPr>
+              <w:tab/>
+            </w:r>
+            <w:r>
+              <w:rPr>
+                <w:noProof/>
+                <w:webHidden/>
+              </w:rPr>
+              <w:fldChar w:fldCharType="begin"/>
+            </w:r>
+            <w:r>
+              <w:rPr>
+                <w:noProof/>
+                <w:webHidden/>
+              </w:rPr>
+              <w:instrText xml:space="preserve"> PAGEREF _Toc1115553 \h </w:instrText>
+            </w:r>
+            <w:r>
+              <w:rPr>
+                <w:noProof/>
+                <w:webHidden/>
+              </w:rPr>
+            </w:r>
+            <w:r>
+              <w:rPr>
+                <w:noProof/>
+                <w:webHidden/>
+              </w:rPr>
+              <w:fldChar w:fldCharType="separate"/>
+            </w:r>
+            <w:r>
+              <w:rPr>
+                <w:noProof/>
+                <w:webHidden/>
+              </w:rPr>
+              <w:t>8</w:t>
+            </w:r>
+            <w:r>
+              <w:rPr>
+                <w:noProof/>
+                <w:webHidden/>
+              </w:rPr>
+              <w:fldChar w:fldCharType="end"/>
+            </w:r>
+          </w:hyperlink>
+        </w:p>
+        <w:p>
+          <w:pPr>
+            <w:pStyle w:val="TOC2"/>
+            <w:tabs>
+              <w:tab w:val="right" w:leader="dot" w:pos="9350"/>
+            </w:tabs>
+            <w:rPr>
+              <w:rFonts w:eastAsiaTheme="minorEastAsia"/>
+              <w:noProof/>
+            </w:rPr>
+          </w:pPr>
+          <w:hyperlink w:anchor="_Toc1115554" w:history="1">
+            <w:r>
+              <w:rPr>
+                <w:rStyle w:val="Hyperlink"/>
+                <w:noProof/>
+              </w:rPr>
+              <w:t>4.3 Client Design</w:t>
+            </w:r>
+            <w:r>
+              <w:rPr>
+                <w:noProof/>
+                <w:webHidden/>
+              </w:rPr>
+              <w:tab/>
+            </w:r>
+            <w:r>
+              <w:rPr>
+                <w:noProof/>
+                <w:webHidden/>
+              </w:rPr>
+              <w:fldChar w:fldCharType="begin"/>
+            </w:r>
+            <w:r>
+              <w:rPr>
+                <w:noProof/>
+                <w:webHidden/>
+              </w:rPr>
+              <w:instrText xml:space="preserve"> PAGEREF _Toc1115554 \h </w:instrText>
+            </w:r>
+            <w:r>
+              <w:rPr>
+                <w:noProof/>
+                <w:webHidden/>
+              </w:rPr>
+            </w:r>
+            <w:r>
+              <w:rPr>
+                <w:noProof/>
+                <w:webHidden/>
+              </w:rPr>
+              <w:fldChar w:fldCharType="separate"/>
+            </w:r>
+            <w:r>
+              <w:rPr>
+                <w:noProof/>
+                <w:webHidden/>
+              </w:rPr>
+              <w:t>8</w:t>
+            </w:r>
+            <w:r>
+              <w:rPr>
+                <w:noProof/>
+                <w:webHidden/>
+              </w:rPr>
+              <w:fldChar w:fldCharType="end"/>
+            </w:r>
+          </w:hyperlink>
+        </w:p>
+        <w:p>
+          <w:pPr>
+            <w:pStyle w:val="TOC3"/>
+            <w:tabs>
+              <w:tab w:val="right" w:leader="dot" w:pos="9350"/>
+            </w:tabs>
+            <w:rPr>
+              <w:rFonts w:eastAsiaTheme="minorEastAsia"/>
+              <w:noProof/>
+            </w:rPr>
+          </w:pPr>
+          <w:hyperlink w:anchor="_Toc1115555" w:history="1">
+            <w:r>
+              <w:rPr>
+                <w:rStyle w:val="Hyperlink"/>
+                <w:noProof/>
+              </w:rPr>
+              <w:t>4.3.1 Client Attributes</w:t>
+            </w:r>
+            <w:r>
+              <w:rPr>
+                <w:noProof/>
+                <w:webHidden/>
+              </w:rPr>
+              <w:tab/>
+            </w:r>
+            <w:r>
+              <w:rPr>
+                <w:noProof/>
+                <w:webHidden/>
+              </w:rPr>
+              <w:fldChar w:fldCharType="begin"/>
+            </w:r>
+            <w:r>
+              <w:rPr>
+                <w:noProof/>
+                <w:webHidden/>
+              </w:rPr>
+              <w:instrText xml:space="preserve"> PAGEREF _Toc1115555 \h </w:instrText>
+            </w:r>
+            <w:r>
+              <w:rPr>
+                <w:noProof/>
+                <w:webHidden/>
+              </w:rPr>
+            </w:r>
+            <w:r>
+              <w:rPr>
+                <w:noProof/>
+                <w:webHidden/>
+              </w:rPr>
+              <w:fldChar w:fldCharType="separate"/>
+            </w:r>
+            <w:r>
+              <w:rPr>
+                <w:noProof/>
+                <w:webHidden/>
+              </w:rPr>
+              <w:t>10</w:t>
+            </w:r>
+            <w:r>
+              <w:rPr>
+                <w:noProof/>
+                <w:webHidden/>
+              </w:rPr>
+              <w:fldChar w:fldCharType="end"/>
+            </w:r>
+          </w:hyperlink>
+        </w:p>
+        <w:p>
+          <w:pPr>
+            <w:pStyle w:val="TOC3"/>
+            <w:tabs>
+              <w:tab w:val="right" w:leader="dot" w:pos="9350"/>
+            </w:tabs>
+            <w:rPr>
+              <w:rFonts w:eastAsiaTheme="minorEastAsia"/>
+              <w:noProof/>
+            </w:rPr>
+          </w:pPr>
+          <w:hyperlink w:anchor="_Toc1115556" w:history="1">
+            <w:r>
+              <w:rPr>
+                <w:rStyle w:val="Hyperlink"/>
+                <w:noProof/>
+              </w:rPr>
+              <w:t>4.3.2 Client Methods</w:t>
+            </w:r>
+            <w:r>
+              <w:rPr>
+                <w:noProof/>
+                <w:webHidden/>
+              </w:rPr>
+              <w:tab/>
+            </w:r>
+            <w:r>
+              <w:rPr>
+                <w:noProof/>
+                <w:webHidden/>
+              </w:rPr>
+              <w:fldChar w:fldCharType="begin"/>
+            </w:r>
+            <w:r>
+              <w:rPr>
+                <w:noProof/>
+                <w:webHidden/>
+              </w:rPr>
+              <w:instrText xml:space="preserve"> PAGEREF _Toc1115556 \h </w:instrText>
+            </w:r>
+            <w:r>
+              <w:rPr>
+                <w:noProof/>
+                <w:webHidden/>
+              </w:rPr>
+            </w:r>
+            <w:r>
+              <w:rPr>
+                <w:noProof/>
+                <w:webHidden/>
+              </w:rPr>
+              <w:fldChar w:fldCharType="separate"/>
+            </w:r>
+            <w:r>
+              <w:rPr>
+                <w:noProof/>
+                <w:webHidden/>
+              </w:rPr>
+              <w:t>10</w:t>
+            </w:r>
+            <w:r>
+              <w:rPr>
+                <w:noProof/>
+                <w:webHidden/>
+              </w:rPr>
+              <w:fldChar w:fldCharType="end"/>
+            </w:r>
+          </w:hyperlink>
+        </w:p>
+        <w:p>
+          <w:pPr>
+            <w:pStyle w:val="TOC3"/>
+            <w:tabs>
+              <w:tab w:val="right" w:leader="dot" w:pos="9350"/>
+            </w:tabs>
+            <w:rPr>
+              <w:rFonts w:eastAsiaTheme="minorEastAsia"/>
+              <w:noProof/>
+            </w:rPr>
+          </w:pPr>
+          <w:hyperlink w:anchor="_Toc1115557" w:history="1">
+            <w:r>
+              <w:rPr>
+                <w:rStyle w:val="Hyperlink"/>
+                <w:noProof/>
+              </w:rPr>
+              <w:t>4.3.3 GUI Attributes</w:t>
+            </w:r>
+            <w:r>
+              <w:rPr>
+                <w:noProof/>
+                <w:webHidden/>
+              </w:rPr>
+              <w:tab/>
+            </w:r>
+            <w:r>
+              <w:rPr>
+                <w:noProof/>
+                <w:webHidden/>
+              </w:rPr>
+              <w:fldChar w:fldCharType="begin"/>
+            </w:r>
+            <w:r>
+              <w:rPr>
+                <w:noProof/>
+                <w:webHidden/>
+              </w:rPr>
+              <w:instrText xml:space="preserve"> PAGEREF _Toc1115557 \h </w:instrText>
+            </w:r>
+            <w:r>
+              <w:rPr>
+                <w:noProof/>
+                <w:webHidden/>
+              </w:rPr>
+            </w:r>
+            <w:r>
+              <w:rPr>
+                <w:noProof/>
+                <w:webHidden/>
+              </w:rPr>
+              <w:fldChar w:fldCharType="separate"/>
+            </w:r>
+            <w:r>
+              <w:rPr>
+                <w:noProof/>
+                <w:webHidden/>
+              </w:rPr>
+              <w:t>10</w:t>
+            </w:r>
+            <w:r>
+              <w:rPr>
+                <w:noProof/>
+                <w:webHidden/>
+              </w:rPr>
+              <w:fldChar w:fldCharType="end"/>
+            </w:r>
+          </w:hyperlink>
+        </w:p>
+        <w:p>
+          <w:pPr>
+            <w:pStyle w:val="TOC3"/>
+            <w:tabs>
+              <w:tab w:val="right" w:leader="dot" w:pos="9350"/>
+            </w:tabs>
+            <w:rPr>
+              <w:rFonts w:eastAsiaTheme="minorEastAsia"/>
+              <w:noProof/>
+            </w:rPr>
+          </w:pPr>
+          <w:hyperlink w:anchor="_Toc1115558" w:history="1">
+            <w:r>
+              <w:rPr>
+                <w:rStyle w:val="Hyperlink"/>
+                <w:noProof/>
+              </w:rPr>
+              <w:t>4.3.4 GUI Methods</w:t>
+            </w:r>
+            <w:r>
+              <w:rPr>
+                <w:noProof/>
+                <w:webHidden/>
+              </w:rPr>
+              <w:tab/>
+            </w:r>
+            <w:r>
+              <w:rPr>
+                <w:noProof/>
+                <w:webHidden/>
+              </w:rPr>
+              <w:fldChar w:fldCharType="begin"/>
+            </w:r>
+            <w:r>
+              <w:rPr>
+                <w:noProof/>
+                <w:webHidden/>
+              </w:rPr>
+              <w:instrText xml:space="preserve"> PAGEREF _Toc1115558 \h </w:instrText>
+            </w:r>
+            <w:r>
+              <w:rPr>
+                <w:noProof/>
+                <w:webHidden/>
+              </w:rPr>
+            </w:r>
+            <w:r>
+              <w:rPr>
+                <w:noProof/>
+                <w:webHidden/>
+              </w:rPr>
+              <w:fldChar w:fldCharType="separate"/>
+            </w:r>
+            <w:r>
+              <w:rPr>
+                <w:noProof/>
+                <w:webHidden/>
+              </w:rPr>
+              <w:t>10</w:t>
+            </w:r>
+            <w:r>
+              <w:rPr>
+                <w:noProof/>
+                <w:webHidden/>
+              </w:rPr>
+              <w:fldChar w:fldCharType="end"/>
+            </w:r>
+          </w:hyperlink>
+        </w:p>
+        <w:p>
+          <w:pPr>
+            <w:pStyle w:val="TOC3"/>
+            <w:tabs>
+              <w:tab w:val="right" w:leader="dot" w:pos="9350"/>
+            </w:tabs>
+            <w:rPr>
+              <w:rFonts w:eastAsiaTheme="minorEastAsia"/>
+              <w:noProof/>
+            </w:rPr>
+          </w:pPr>
+          <w:hyperlink w:anchor="_Toc1115559" w:history="1">
+            <w:r>
+              <w:rPr>
+                <w:rStyle w:val="Hyperlink"/>
+                <w:noProof/>
+              </w:rPr>
+              <w:t>4.3.5 Board Attributes</w:t>
+            </w:r>
+            <w:r>
+              <w:rPr>
+                <w:noProof/>
+                <w:webHidden/>
+              </w:rPr>
+              <w:tab/>
+            </w:r>
+            <w:r>
+              <w:rPr>
+                <w:noProof/>
+                <w:webHidden/>
+              </w:rPr>
+              <w:fldChar w:fldCharType="begin"/>
+            </w:r>
+            <w:r>
+              <w:rPr>
+                <w:noProof/>
+                <w:webHidden/>
+              </w:rPr>
+              <w:instrText xml:space="preserve"> PAGEREF _Toc1115559 \h </w:instrText>
+            </w:r>
+            <w:r>
+              <w:rPr>
+                <w:noProof/>
+                <w:webHidden/>
+              </w:rPr>
+            </w:r>
+            <w:r>
+              <w:rPr>
+                <w:noProof/>
+                <w:webHidden/>
+              </w:rPr>
+              <w:fldChar w:fldCharType="separate"/>
+            </w:r>
+            <w:r>
+              <w:rPr>
+                <w:noProof/>
+                <w:webHidden/>
+              </w:rPr>
+              <w:t>10</w:t>
+            </w:r>
+            <w:r>
+              <w:rPr>
+                <w:noProof/>
+                <w:webHidden/>
+              </w:rPr>
+              <w:fldChar w:fldCharType="end"/>
+            </w:r>
+          </w:hyperlink>
+        </w:p>
+        <w:p>
+          <w:pPr>
+            <w:pStyle w:val="TOC3"/>
+            <w:tabs>
+              <w:tab w:val="right" w:leader="dot" w:pos="9350"/>
+            </w:tabs>
+            <w:rPr>
+              <w:rFonts w:eastAsiaTheme="minorEastAsia"/>
+              <w:noProof/>
+            </w:rPr>
+          </w:pPr>
+          <w:hyperlink w:anchor="_Toc1115560" w:history="1">
+            <w:r>
+              <w:rPr>
+                <w:rStyle w:val="Hyperlink"/>
+                <w:noProof/>
+              </w:rPr>
+              <w:t>4.3.6 Board Methods</w:t>
+            </w:r>
+            <w:r>
+              <w:rPr>
+                <w:noProof/>
+                <w:webHidden/>
+              </w:rPr>
+              <w:tab/>
+            </w:r>
+            <w:r>
+              <w:rPr>
+                <w:noProof/>
+                <w:webHidden/>
+              </w:rPr>
+              <w:fldChar w:fldCharType="begin"/>
+            </w:r>
+            <w:r>
+              <w:rPr>
+                <w:noProof/>
+                <w:webHidden/>
+              </w:rPr>
+              <w:instrText xml:space="preserve"> PAGEREF _Toc1115560 \h </w:instrText>
+            </w:r>
+            <w:r>
+              <w:rPr>
+                <w:noProof/>
+                <w:webHidden/>
+              </w:rPr>
+            </w:r>
+            <w:r>
+              <w:rPr>
+                <w:noProof/>
+                <w:webHidden/>
+              </w:rPr>
+              <w:fldChar w:fldCharType="separate"/>
+            </w:r>
+            <w:r>
+              <w:rPr>
+                <w:noProof/>
+                <w:webHidden/>
+              </w:rPr>
+              <w:t>10</w:t>
+            </w:r>
+            <w:r>
+              <w:rPr>
+                <w:noProof/>
+                <w:webHidden/>
+              </w:rPr>
+              <w:fldChar w:fldCharType="end"/>
+            </w:r>
+          </w:hyperlink>
+        </w:p>
+        <w:p>
+          <w:pPr>
+            <w:pStyle w:val="TOC3"/>
+            <w:tabs>
+              <w:tab w:val="right" w:leader="dot" w:pos="9350"/>
+            </w:tabs>
+            <w:rPr>
+              <w:rFonts w:eastAsiaTheme="minorEastAsia"/>
+              <w:noProof/>
+            </w:rPr>
+          </w:pPr>
+          <w:hyperlink w:anchor="_Toc1115561" w:history="1">
+            <w:r>
+              <w:rPr>
+                <w:rStyle w:val="Hyperlink"/>
+                <w:noProof/>
+              </w:rPr>
+              <w:t>4.3.7 Space Attributes</w:t>
+            </w:r>
+            <w:r>
+              <w:rPr>
+                <w:noProof/>
+                <w:webHidden/>
+              </w:rPr>
+              <w:tab/>
+            </w:r>
+            <w:r>
+              <w:rPr>
+                <w:noProof/>
+                <w:webHidden/>
+              </w:rPr>
+              <w:fldChar w:fldCharType="begin"/>
+            </w:r>
+            <w:r>
+              <w:rPr>
+                <w:noProof/>
+                <w:webHidden/>
+              </w:rPr>
+              <w:instrText xml:space="preserve"> PAGEREF _Toc1115561 \h </w:instrText>
+            </w:r>
+            <w:r>
+              <w:rPr>
+                <w:noProof/>
+                <w:webHidden/>
+              </w:rPr>
+            </w:r>
+            <w:r>
+              <w:rPr>
+                <w:noProof/>
+                <w:webHidden/>
+              </w:rPr>
+              <w:fldChar w:fldCharType="separate"/>
+            </w:r>
+            <w:r>
+              <w:rPr>
+                <w:noProof/>
+                <w:webHidden/>
+              </w:rPr>
+              <w:t>10</w:t>
+            </w:r>
+            <w:r>
+              <w:rPr>
+                <w:noProof/>
+                <w:webHidden/>
+              </w:rPr>
+              <w:fldChar w:fldCharType="end"/>
+            </w:r>
+          </w:hyperlink>
+        </w:p>
+        <w:p>
+          <w:pPr>
+            <w:pStyle w:val="TOC3"/>
+            <w:tabs>
+              <w:tab w:val="right" w:leader="dot" w:pos="9350"/>
+            </w:tabs>
+            <w:rPr>
+              <w:rFonts w:eastAsiaTheme="minorEastAsia"/>
+              <w:noProof/>
+            </w:rPr>
+          </w:pPr>
+          <w:hyperlink w:anchor="_Toc1115562" w:history="1">
+            <w:r>
+              <w:rPr>
+                <w:rStyle w:val="Hyperlink"/>
+                <w:noProof/>
+              </w:rPr>
+              <w:t>4.3.8 Space Methods</w:t>
+            </w:r>
+            <w:r>
+              <w:rPr>
+                <w:noProof/>
+                <w:webHidden/>
+              </w:rPr>
+              <w:tab/>
+            </w:r>
+            <w:r>
+              <w:rPr>
+                <w:noProof/>
+                <w:webHidden/>
+              </w:rPr>
+              <w:fldChar w:fldCharType="begin"/>
+            </w:r>
+            <w:r>
+              <w:rPr>
+                <w:noProof/>
+                <w:webHidden/>
+              </w:rPr>
+              <w:instrText xml:space="preserve"> PAGEREF _Toc1115562 \h </w:instrText>
+            </w:r>
+            <w:r>
+              <w:rPr>
+                <w:noProof/>
+                <w:webHidden/>
+              </w:rPr>
+            </w:r>
+            <w:r>
+              <w:rPr>
+                <w:noProof/>
+                <w:webHidden/>
+              </w:rPr>
+              <w:fldChar w:fldCharType="separate"/>
+            </w:r>
+            <w:r>
+              <w:rPr>
+                <w:noProof/>
+                <w:webHidden/>
+              </w:rPr>
+              <w:t>10</w:t>
+            </w:r>
+            <w:r>
+              <w:rPr>
+                <w:noProof/>
+                <w:webHidden/>
+              </w:rPr>
+              <w:fldChar w:fldCharType="end"/>
+            </w:r>
+          </w:hyperlink>
+        </w:p>
+        <w:p>
+          <w:pPr>
+            <w:pStyle w:val="TOC3"/>
+            <w:tabs>
+              <w:tab w:val="right" w:leader="dot" w:pos="9350"/>
+            </w:tabs>
+            <w:rPr>
+              <w:rFonts w:eastAsiaTheme="minorEastAsia"/>
+              <w:noProof/>
+            </w:rPr>
+          </w:pPr>
+          <w:hyperlink w:anchor="_Toc1115563" w:history="1">
+            <w:r>
+              <w:rPr>
+                <w:rStyle w:val="Hyperlink"/>
+                <w:noProof/>
+              </w:rPr>
+              <w:t>4.3.9 Piece Attributes</w:t>
+            </w:r>
+            <w:r>
+              <w:rPr>
+                <w:noProof/>
+                <w:webHidden/>
+              </w:rPr>
+              <w:tab/>
+            </w:r>
+            <w:r>
+              <w:rPr>
+                <w:noProof/>
+                <w:webHidden/>
+              </w:rPr>
+              <w:fldChar w:fldCharType="begin"/>
+            </w:r>
+            <w:r>
+              <w:rPr>
+                <w:noProof/>
+                <w:webHidden/>
+              </w:rPr>
+              <w:instrText xml:space="preserve"> PAGEREF _Toc1115563 \h </w:instrText>
+            </w:r>
+            <w:r>
+              <w:rPr>
+                <w:noProof/>
+                <w:webHidden/>
+              </w:rPr>
+            </w:r>
+            <w:r>
+              <w:rPr>
+                <w:noProof/>
+                <w:webHidden/>
+              </w:rPr>
+              <w:fldChar w:fldCharType="separate"/>
+            </w:r>
+            <w:r>
+              <w:rPr>
+                <w:noProof/>
+                <w:webHidden/>
+              </w:rPr>
+              <w:t>11</w:t>
+            </w:r>
+            <w:r>
+              <w:rPr>
+                <w:noProof/>
+                <w:webHidden/>
+              </w:rPr>
+              <w:fldChar w:fldCharType="end"/>
+            </w:r>
+          </w:hyperlink>
+        </w:p>
+        <w:p>
+          <w:pPr>
+            <w:pStyle w:val="TOC3"/>
+            <w:tabs>
+              <w:tab w:val="right" w:leader="dot" w:pos="9350"/>
+            </w:tabs>
+            <w:rPr>
+              <w:rFonts w:eastAsiaTheme="minorEastAsia"/>
+              <w:noProof/>
+            </w:rPr>
+          </w:pPr>
+          <w:hyperlink w:anchor="_Toc1115564" w:history="1">
+            <w:r>
+              <w:rPr>
+                <w:rStyle w:val="Hyperlink"/>
+                <w:noProof/>
+              </w:rPr>
+              <w:t>4.3.10 Piece Methods</w:t>
+            </w:r>
+            <w:r>
+              <w:rPr>
+                <w:noProof/>
+                <w:webHidden/>
+              </w:rPr>
+              <w:tab/>
+            </w:r>
+            <w:r>
+              <w:rPr>
+                <w:noProof/>
+                <w:webHidden/>
+              </w:rPr>
+              <w:fldChar w:fldCharType="begin"/>
+            </w:r>
+            <w:r>
+              <w:rPr>
+                <w:noProof/>
+                <w:webHidden/>
+              </w:rPr>
+              <w:instrText xml:space="preserve"> PAGEREF _Toc1115564 \h </w:instrText>
+            </w:r>
+            <w:r>
+              <w:rPr>
+                <w:noProof/>
+                <w:webHidden/>
+              </w:rPr>
+            </w:r>
+            <w:r>
+              <w:rPr>
+                <w:noProof/>
+                <w:webHidden/>
+              </w:rPr>
+              <w:fldChar w:fldCharType="separate"/>
+            </w:r>
+            <w:r>
+              <w:rPr>
+                <w:noProof/>
+                <w:webHidden/>
+              </w:rPr>
+              <w:t>11</w:t>
+            </w:r>
+            <w:r>
+              <w:rPr>
+                <w:noProof/>
+                <w:webHidden/>
+              </w:rPr>
+              <w:fldChar w:fldCharType="end"/>
+            </w:r>
+          </w:hyperlink>
+        </w:p>
+        <w:p>
+          <w:pPr>
+            <w:pStyle w:val="TOC3"/>
+            <w:tabs>
+              <w:tab w:val="right" w:leader="dot" w:pos="9350"/>
+            </w:tabs>
+            <w:rPr>
+              <w:rFonts w:eastAsiaTheme="minorEastAsia"/>
+              <w:noProof/>
+            </w:rPr>
+          </w:pPr>
+          <w:hyperlink w:anchor="_Toc1115565" w:history="1">
+            <w:r>
+              <w:rPr>
+                <w:rStyle w:val="Hyperlink"/>
+                <w:noProof/>
+              </w:rPr>
+              <w:t>4.3.11 Move Attributes</w:t>
+            </w:r>
+            <w:r>
+              <w:rPr>
+                <w:noProof/>
+                <w:webHidden/>
+              </w:rPr>
+              <w:tab/>
+            </w:r>
+            <w:r>
+              <w:rPr>
+                <w:noProof/>
+                <w:webHidden/>
+              </w:rPr>
+              <w:fldChar w:fldCharType="begin"/>
+            </w:r>
+            <w:r>
+              <w:rPr>
+                <w:noProof/>
+                <w:webHidden/>
+              </w:rPr>
+              <w:instrText xml:space="preserve"> PAGEREF _Toc1115565 \h </w:instrText>
+            </w:r>
+            <w:r>
+              <w:rPr>
+                <w:noProof/>
+                <w:webHidden/>
+              </w:rPr>
+            </w:r>
+            <w:r>
+              <w:rPr>
+                <w:noProof/>
+                <w:webHidden/>
+              </w:rPr>
+              <w:fldChar w:fldCharType="separate"/>
+            </w:r>
+            <w:r>
+              <w:rPr>
+                <w:noProof/>
+                <w:webHidden/>
+              </w:rPr>
+              <w:t>11</w:t>
+            </w:r>
+            <w:r>
+              <w:rPr>
+                <w:noProof/>
+                <w:webHidden/>
+              </w:rPr>
+              <w:fldChar w:fldCharType="end"/>
+            </w:r>
+          </w:hyperlink>
+        </w:p>
+        <w:p>
+          <w:pPr>
+            <w:pStyle w:val="TOC3"/>
+            <w:tabs>
+              <w:tab w:val="right" w:leader="dot" w:pos="9350"/>
+            </w:tabs>
+            <w:rPr>
+              <w:rFonts w:eastAsiaTheme="minorEastAsia"/>
+              <w:noProof/>
+            </w:rPr>
+          </w:pPr>
+          <w:hyperlink w:anchor="_Toc1115566" w:history="1">
+            <w:r>
+              <w:rPr>
+                <w:rStyle w:val="Hyperlink"/>
+                <w:noProof/>
+              </w:rPr>
+              <w:t>4.3.12 Move Methods</w:t>
+            </w:r>
+            <w:r>
+              <w:rPr>
+                <w:noProof/>
+                <w:webHidden/>
+              </w:rPr>
+              <w:tab/>
+            </w:r>
+            <w:r>
+              <w:rPr>
+                <w:noProof/>
+                <w:webHidden/>
+              </w:rPr>
+              <w:fldChar w:fldCharType="begin"/>
+            </w:r>
+            <w:r>
+              <w:rPr>
+                <w:noProof/>
+                <w:webHidden/>
+              </w:rPr>
+              <w:instrText xml:space="preserve"> PAGEREF _Toc1115566 \h </w:instrText>
+            </w:r>
+            <w:r>
+              <w:rPr>
+                <w:noProof/>
+                <w:webHidden/>
+              </w:rPr>
+            </w:r>
+            <w:r>
+              <w:rPr>
+                <w:noProof/>
+                <w:webHidden/>
+              </w:rPr>
+              <w:fldChar w:fldCharType="separate"/>
+            </w:r>
+            <w:r>
+              <w:rPr>
+                <w:noProof/>
+                <w:webHidden/>
+              </w:rPr>
+              <w:t>11</w:t>
             </w:r>
             <w:r>
               <w:rPr>
@@ -1500,7 +2902,7 @@
               <w:noProof/>
             </w:rPr>
           </w:pPr>
-          <w:hyperlink w:anchor="_Toc536619851" w:history="1">
+          <w:hyperlink w:anchor="_Toc1115567" w:history="1">
             <w:r>
               <w:rPr>
                 <w:rStyle w:val="Hyperlink"/>
@@ -1527,7 +2929,7 @@
                 <w:noProof/>
                 <w:webHidden/>
               </w:rPr>
-              <w:instrText xml:space="preserve"> PAGEREF _Toc536619851 \h </w:instrText>
+              <w:instrText xml:space="preserve"> PAGEREF _Toc1115567 \h </w:instrText>
             </w:r>
             <w:r>
               <w:rPr>
@@ -1547,7 +2949,7 @@
                 <w:noProof/>
                 <w:webHidden/>
               </w:rPr>
-              <w:t>8</w:t>
+              <w:t>12</w:t>
             </w:r>
             <w:r>
               <w:rPr>
@@ -1569,7 +2971,7 @@
               <w:noProof/>
             </w:rPr>
           </w:pPr>
-          <w:hyperlink w:anchor="_Toc536619852" w:history="1">
+          <w:hyperlink w:anchor="_Toc1115568" w:history="1">
             <w:r>
               <w:rPr>
                 <w:rStyle w:val="Hyperlink"/>
@@ -1596,7 +2998,7 @@
                 <w:noProof/>
                 <w:webHidden/>
               </w:rPr>
-              <w:instrText xml:space="preserve"> PAGEREF _Toc536619852 \h </w:instrText>
+              <w:instrText xml:space="preserve"> PAGEREF _Toc1115568 \h </w:instrText>
             </w:r>
             <w:r>
               <w:rPr>
@@ -1616,7 +3018,7 @@
                 <w:noProof/>
                 <w:webHidden/>
               </w:rPr>
-              <w:t>8</w:t>
+              <w:t>12</w:t>
             </w:r>
             <w:r>
               <w:rPr>
@@ -1638,7 +3040,7 @@
               <w:noProof/>
             </w:rPr>
           </w:pPr>
-          <w:hyperlink w:anchor="_Toc536619853" w:history="1">
+          <w:hyperlink w:anchor="_Toc1115569" w:history="1">
             <w:r>
               <w:rPr>
                 <w:rStyle w:val="Hyperlink"/>
@@ -1665,7 +3067,7 @@
                 <w:noProof/>
                 <w:webHidden/>
               </w:rPr>
-              <w:instrText xml:space="preserve"> PAGEREF _Toc536619853 \h </w:instrText>
+              <w:instrText xml:space="preserve"> PAGEREF _Toc1115569 \h </w:instrText>
             </w:r>
             <w:r>
               <w:rPr>
@@ -1685,7 +3087,7 @@
                 <w:noProof/>
                 <w:webHidden/>
               </w:rPr>
-              <w:t>8</w:t>
+              <w:t>12</w:t>
             </w:r>
             <w:r>
               <w:rPr>
@@ -1707,7 +3109,7 @@
               <w:noProof/>
             </w:rPr>
           </w:pPr>
-          <w:hyperlink w:anchor="_Toc536619854" w:history="1">
+          <w:hyperlink w:anchor="_Toc1115570" w:history="1">
             <w:r>
               <w:rPr>
                 <w:rStyle w:val="Hyperlink"/>
@@ -1734,7 +3136,7 @@
                 <w:noProof/>
                 <w:webHidden/>
               </w:rPr>
-              <w:instrText xml:space="preserve"> PAGEREF _Toc536619854 \h </w:instrText>
+              <w:instrText xml:space="preserve"> PAGEREF _Toc1115570 \h </w:instrText>
             </w:r>
             <w:r>
               <w:rPr>
@@ -1754,7 +3156,7 @@
                 <w:noProof/>
                 <w:webHidden/>
               </w:rPr>
-              <w:t>8</w:t>
+              <w:t>12</w:t>
             </w:r>
             <w:r>
               <w:rPr>
@@ -1772,6 +3174,7 @@
               <w:bCs/>
               <w:noProof/>
             </w:rPr>
+            <w:lastRenderedPageBreak/>
             <w:fldChar w:fldCharType="end"/>
           </w:r>
         </w:p>
@@ -1781,6 +3184,93 @@
       <w:pPr>
         <w:pStyle w:val="Heading1"/>
       </w:pPr>
+      <w:bookmarkStart w:id="0" w:name="_Toc1115539"/>
+      <w:r>
+        <w:t>1. Introduction</w:t>
+      </w:r>
+      <w:bookmarkEnd w:id="0"/>
+    </w:p>
+    <w:p>
+      <w:pPr>
+        <w:pStyle w:val="Heading2"/>
+      </w:pPr>
+      <w:bookmarkStart w:id="1" w:name="_Toc1115540"/>
+      <w:r>
+        <w:t>1.1 Purpose of Document</w:t>
+      </w:r>
+      <w:bookmarkEnd w:id="1"/>
+    </w:p>
+    <w:p>
+      <w:r>
+        <w:t xml:space="preserve">This document describes the implementation of the CS451-002 Group 3 Project software in order to fulfill the requirements specified by the Requirements Specification for the CS451-002 Group 3 Project. This project is a virtual game of checkers played by two people remotely over </w:t>
+      </w:r>
+      <w:r>
+        <w:t>a network</w:t>
+      </w:r>
+      <w:r>
+        <w:t xml:space="preserve"> connection</w:t>
+      </w:r>
+      <w:r>
+        <w:t>.</w:t>
+      </w:r>
+    </w:p>
+    <w:p>
+      <w:pPr>
+        <w:pStyle w:val="Heading2"/>
+      </w:pPr>
+      <w:bookmarkStart w:id="2" w:name="_Toc1115541"/>
+      <w:r>
+        <w:t>1.2 Scope of Document</w:t>
+      </w:r>
+      <w:bookmarkEnd w:id="2"/>
+    </w:p>
+    <w:p>
+      <w:r>
+        <w:t xml:space="preserve">This document describes the implementation details of the CS451-002 Group 3 Project software. The software will consist of two separate systems, client and server. Code in the client is intended to be run by the user on their </w:t>
+      </w:r>
+      <w:r>
+        <w:t>personal</w:t>
+      </w:r>
+      <w:r>
+        <w:t xml:space="preserve"> </w:t>
+      </w:r>
+      <w:r>
+        <w:t>computer</w:t>
+      </w:r>
+      <w:r>
+        <w:t>. Code in the server is intended to be run on an external host that the clients can connect to.</w:t>
+      </w:r>
+      <w:r>
+        <w:t xml:space="preserve"> This document will not specify the testing of the software, but it will be used to specify the testing of the software</w:t>
+      </w:r>
+      <w:r>
+        <w:t xml:space="preserve"> in another document.</w:t>
+      </w:r>
+    </w:p>
+    <w:p>
+      <w:pPr>
+        <w:pStyle w:val="Heading2"/>
+      </w:pPr>
+      <w:bookmarkStart w:id="3" w:name="_Toc1115542"/>
+      <w:r>
+        <w:t>1.3 Definitions, Acronyms, and Abbreviations</w:t>
+      </w:r>
+      <w:bookmarkEnd w:id="3"/>
+    </w:p>
+    <w:p>
+      <w:r>
+        <w:t>Amazon Web Services (AWS) - A suite of web-based products offered by Amazon including cloud-based architecture such as virtual computers and databases.</w:t>
+      </w:r>
+    </w:p>
+    <w:p>
+      <w:r>
+        <w:t>GUI – Graphical User Interface. The interface users will interact with to play the game.</w:t>
+      </w:r>
+    </w:p>
+    <w:p>
+      <w:pPr>
+        <w:pStyle w:val="Heading2"/>
+      </w:pPr>
       <w:r>
         <w:br w:type="page"/>
       </w:r>
@@ -1789,88 +3279,7 @@
       <w:pPr>
         <w:pStyle w:val="Heading1"/>
       </w:pPr>
-      <w:bookmarkStart w:id="1" w:name="_Toc536619838"/>
-      <w:r>
-        <w:lastRenderedPageBreak/>
-        <w:t>1. Introduction</w:t>
-      </w:r>
-      <w:bookmarkEnd w:id="1"/>
-    </w:p>
-    <w:p>
-      <w:pPr>
-        <w:pStyle w:val="Heading2"/>
-      </w:pPr>
-      <w:bookmarkStart w:id="2" w:name="_Toc536619839"/>
-      <w:r>
-        <w:t>1.1 Purpose of Document</w:t>
-      </w:r>
-      <w:bookmarkEnd w:id="2"/>
-    </w:p>
-    <w:p>
-      <w:r>
-        <w:t xml:space="preserve">This document describes the implementation of the CS451-002 Group 3 Project software in order to fulfill the requirements specified by the Requirements Specification for the CS451-002 Group 3 Project. This project is a virtual game of checkers played by two people remotely over </w:t>
-      </w:r>
-      <w:r>
-        <w:t>a network</w:t>
-      </w:r>
-      <w:r>
-        <w:t xml:space="preserve"> connection</w:t>
-      </w:r>
-      <w:r>
-        <w:t>.</w:t>
-      </w:r>
-    </w:p>
-    <w:p>
-      <w:pPr>
-        <w:pStyle w:val="Heading2"/>
-      </w:pPr>
-      <w:bookmarkStart w:id="3" w:name="_Toc536619840"/>
-      <w:r>
-        <w:t>1.2 Scope of Document</w:t>
-      </w:r>
-      <w:bookmarkEnd w:id="3"/>
-    </w:p>
-    <w:p>
-      <w:r>
-        <w:t xml:space="preserve">This document describes the implementation details of the CS451-002 Group 3 Project software. The software will consist of two separate systems, client and server. Code in the client is intended to be run by the user on their </w:t>
-      </w:r>
-      <w:r>
-        <w:t>personal</w:t>
-      </w:r>
-      <w:r>
-        <w:t xml:space="preserve"> </w:t>
-      </w:r>
-      <w:r>
-        <w:t>computer</w:t>
-      </w:r>
-      <w:r>
-        <w:t>. Code in the server is intended to be run on an external host that the clients can connect to.</w:t>
-      </w:r>
-      <w:r>
-        <w:t xml:space="preserve"> This document will not specify the testing of the software, but it will be used to specify the testing of the software</w:t>
-      </w:r>
-      <w:r>
-        <w:t xml:space="preserve"> in another document.</w:t>
-      </w:r>
-    </w:p>
-    <w:p>
-      <w:pPr>
-        <w:pStyle w:val="Heading2"/>
-      </w:pPr>
-      <w:bookmarkStart w:id="4" w:name="_Toc536619841"/>
-      <w:r>
-        <w:t>1.3 Definitions, Acronyms, and Abbreviations</w:t>
-      </w:r>
-      <w:bookmarkEnd w:id="4"/>
-      <w:r>
-        <w:br w:type="page"/>
-      </w:r>
-    </w:p>
-    <w:p>
-      <w:pPr>
-        <w:pStyle w:val="Heading1"/>
-      </w:pPr>
-      <w:bookmarkStart w:id="5" w:name="_Toc536619842"/>
+      <w:bookmarkStart w:id="4" w:name="_Toc1115543"/>
       <w:r>
         <w:lastRenderedPageBreak/>
         <w:t xml:space="preserve">2. </w:t>
@@ -1878,37 +3287,29 @@
       <w:r>
         <w:t>System Overview</w:t>
       </w:r>
+      <w:bookmarkEnd w:id="4"/>
+    </w:p>
+    <w:p>
+      <w:pPr>
+        <w:pStyle w:val="Heading2"/>
+      </w:pPr>
+      <w:bookmarkStart w:id="5" w:name="_Toc1115544"/>
+      <w:r>
+        <w:t xml:space="preserve">2.1 </w:t>
+      </w:r>
+      <w:r>
+        <w:t>Description of Software</w:t>
+      </w:r>
       <w:bookmarkEnd w:id="5"/>
     </w:p>
     <w:p>
-      <w:pPr>
-        <w:pStyle w:val="Heading2"/>
-      </w:pPr>
-      <w:bookmarkStart w:id="6" w:name="_Toc536619843"/>
-      <w:r>
-        <w:t xml:space="preserve">2.1 </w:t>
-      </w:r>
-      <w:r>
-        <w:t>Description of Software</w:t>
-      </w:r>
-      <w:bookmarkEnd w:id="6"/>
-    </w:p>
-    <w:p>
-      <w:r>
-        <w:t xml:space="preserve">The CS451-002 Group 3 Project is designed to be a remote game of checkers played over a network by two people. Each player will be able to see </w:t>
-      </w:r>
-      <w:proofErr w:type="gramStart"/>
-      <w:r>
-        <w:t>all of</w:t>
-      </w:r>
-      <w:proofErr w:type="gramEnd"/>
-      <w:r>
-        <w:t xml:space="preserve"> the possible moves they can make in a turn and select one move to make. </w:t>
+      <w:r>
+        <w:t xml:space="preserve">The CS451-002 Group 3 Project is designed to be a remote game of checkers played over a network by two people. Each player will be able to see all of the possible moves they can make in a turn and select one move to make. </w:t>
       </w:r>
       <w:r>
         <w:t xml:space="preserve">The gameplay rules that will be abided by are described at </w:t>
       </w:r>
-      <w:hyperlink r:id="rId6" w:history="1">
+      <w:hyperlink r:id="rId8" w:history="1">
         <w:proofErr w:type="spellStart"/>
         <w:r>
           <w:rPr>
@@ -1926,15 +3327,26 @@
       <w:pPr>
         <w:pStyle w:val="Heading2"/>
       </w:pPr>
-      <w:bookmarkStart w:id="7" w:name="_Toc536619844"/>
+      <w:bookmarkStart w:id="6" w:name="_Toc1115545"/>
       <w:r>
         <w:t>2.2 Technologies Used</w:t>
       </w:r>
-      <w:bookmarkEnd w:id="7"/>
-    </w:p>
-    <w:p>
-      <w:r>
-        <w:t xml:space="preserve">The CS451-002 Group 3 Project </w:t>
+      <w:bookmarkEnd w:id="6"/>
+    </w:p>
+    <w:p>
+      <w:pPr>
+        <w:ind w:firstLine="720"/>
+      </w:pPr>
+      <w:r>
+        <w:t>The CS451-002 Group 3 Project will use two remote computers as input devices. These computers will each run a checkers client which will communicate with a remote server. The remote server will be hosted on AWS and will be public to any remote clients attempting to join.</w:t>
+      </w:r>
+    </w:p>
+    <w:p>
+      <w:pPr>
+        <w:ind w:firstLine="720"/>
+      </w:pPr>
+      <w:r>
+        <w:t>The target platform for the client is any computer which can run a major web browser. The user interface which the client includes will be an applet which will be able to run on any major web browser. Development will be handled in JavaScript (for most of the game logic), node.js (for the server), and HTML (for the interface). Version Control will be handled in GitHub.</w:t>
       </w:r>
     </w:p>
     <w:p/>
@@ -1961,7 +3373,7 @@
       <w:pPr>
         <w:pStyle w:val="Heading1"/>
       </w:pPr>
-      <w:bookmarkStart w:id="8" w:name="_Toc536619845"/>
+      <w:bookmarkStart w:id="7" w:name="_Toc1115546"/>
       <w:r>
         <w:lastRenderedPageBreak/>
         <w:t xml:space="preserve">3. </w:t>
@@ -1969,27 +3381,155 @@
       <w:r>
         <w:t>System Architecture</w:t>
       </w:r>
+      <w:bookmarkEnd w:id="7"/>
+    </w:p>
+    <w:p>
+      <w:pPr>
+        <w:pStyle w:val="Heading2"/>
+      </w:pPr>
+      <w:bookmarkStart w:id="8" w:name="_Toc1115547"/>
+      <w:r>
+        <w:t>3.1 Architectural Design Components</w:t>
+      </w:r>
       <w:bookmarkEnd w:id="8"/>
     </w:p>
     <w:p>
+      <w:r>
+        <w:rPr>
+          <w:b/>
+          <w:bCs/>
+        </w:rPr>
+        <w:t>Networking</w:t>
+      </w:r>
+      <w:r>
+        <w:t xml:space="preserve"> – This system allows for a client and server program to communicate with one another. The networking system will function via web sockets and communication between the client and server will use serializable objects.</w:t>
+      </w:r>
+    </w:p>
+    <w:p>
+      <w:r>
+        <w:rPr>
+          <w:b/>
+          <w:bCs/>
+        </w:rPr>
+        <w:t>Serializable objects</w:t>
+      </w:r>
+      <w:r>
+        <w:t xml:space="preserve"> – Game data will be transferred to and from the server using serializable objects. These objects will be able to be interpreted by both the server and client programs.</w:t>
+      </w:r>
+    </w:p>
+    <w:p>
+      <w:r>
+        <w:rPr>
+          <w:b/>
+          <w:bCs/>
+        </w:rPr>
+        <w:t>Game state</w:t>
+      </w:r>
+      <w:r>
+        <w:t xml:space="preserve"> – This system will track the ongoing state of the game on a client.</w:t>
+      </w:r>
+    </w:p>
+    <w:p>
+      <w:r>
+        <w:rPr>
+          <w:b/>
+          <w:bCs/>
+        </w:rPr>
+        <w:t>Game interface</w:t>
+      </w:r>
+      <w:r>
+        <w:t xml:space="preserve"> – This system will allow the user to look at and interact with a virtual checkerboard.</w:t>
+      </w:r>
+    </w:p>
+    <w:p>
+      <w:r>
+        <w:rPr>
+          <w:b/>
+          <w:bCs/>
+        </w:rPr>
+        <w:t>Game logic</w:t>
+      </w:r>
+      <w:r>
+        <w:t xml:space="preserve"> – This system will handle the rules of the game of checkers and communicate with the interface to allow clients to only make valid moves.</w:t>
+      </w:r>
+    </w:p>
+    <w:p>
+      <w:r>
+        <w:rPr>
+          <w:b/>
+          <w:bCs/>
+        </w:rPr>
+        <w:t>Client</w:t>
+      </w:r>
+      <w:r>
+        <w:t xml:space="preserve"> – The client system is responsible for the game itself and will include the game logic, game state, and game interface. A single player will use a single client, so two clients are required in order to play a game of checkers.</w:t>
+      </w:r>
+    </w:p>
+    <w:p>
+      <w:r>
+        <w:rPr>
+          <w:b/>
+          <w:bCs/>
+        </w:rPr>
+        <w:t>Server</w:t>
+      </w:r>
+      <w:r>
+        <w:t xml:space="preserve"> – The server is responsible for connecting two different clients and handles communications during a game. Moves, game ending events (e.g. victory, disconnect), and other miscellaneous game events will be communicated from a client to the server to another client using serializable objects.</w:t>
+      </w:r>
+    </w:p>
+    <w:p>
       <w:pPr>
         <w:pStyle w:val="Heading2"/>
       </w:pPr>
-      <w:bookmarkStart w:id="9" w:name="_Toc536619846"/>
-      <w:r>
-        <w:t>3.1 Architectural Design Components</w:t>
+      <w:bookmarkStart w:id="9" w:name="_Toc1115548"/>
+      <w:r>
+        <w:t>3.2 Design Rationale</w:t>
       </w:r>
       <w:bookmarkEnd w:id="9"/>
     </w:p>
     <w:p>
       <w:pPr>
-        <w:pStyle w:val="Heading2"/>
-      </w:pPr>
-      <w:bookmarkStart w:id="10" w:name="_Toc536619847"/>
-      <w:r>
-        <w:t>3.2 Design Rationale</w:t>
-      </w:r>
-      <w:bookmarkEnd w:id="10"/>
+        <w:rPr>
+          <w:b/>
+          <w:bCs/>
+        </w:rPr>
+      </w:pPr>
+      <w:r>
+        <w:rPr>
+          <w:b/>
+          <w:bCs/>
+        </w:rPr>
+        <w:t>Why JavaScript and HTML?</w:t>
+      </w:r>
+    </w:p>
+    <w:p>
+      <w:pPr>
+        <w:ind w:firstLine="720"/>
+        <w:rPr>
+          <w:b/>
+          <w:bCs/>
+        </w:rPr>
+      </w:pPr>
+      <w:r>
+        <w:t>Java graphical interfaces are outdated for both users and developers. By using JavaScript and HTML, the development of the interface should be considerably more straightforward, and users of the system will be able to interact with a GUI which is faster and simpler than one developed in Java (or any C based language).</w:t>
+      </w:r>
+    </w:p>
+    <w:p>
+      <w:r>
+        <w:rPr>
+          <w:b/>
+          <w:bCs/>
+        </w:rPr>
+        <w:t>Why host a server on AWS?</w:t>
+      </w:r>
+    </w:p>
+    <w:p>
+      <w:pPr>
+        <w:ind w:firstLine="720"/>
+      </w:pPr>
+      <w:r>
+        <w:t>By hosting the server on AWS, we ensure that any two clients can connect to the server at any time. AWS resources are generally reliable and independent of any machine used to develop, test, and ultimately use the client. Clients will not depend on any physical server machine in order to connect and play checkers.</w:t>
+      </w:r>
     </w:p>
     <w:p>
       <w:pPr>
@@ -2008,32 +3548,1637 @@
       <w:pPr>
         <w:pStyle w:val="Heading1"/>
       </w:pPr>
-      <w:bookmarkStart w:id="11" w:name="_Toc536619848"/>
+      <w:bookmarkStart w:id="10" w:name="_Toc1115549"/>
       <w:r>
         <w:lastRenderedPageBreak/>
         <w:t>4. Component Design</w:t>
       </w:r>
+      <w:bookmarkEnd w:id="10"/>
+    </w:p>
+    <w:p>
+      <w:pPr>
+        <w:pStyle w:val="Heading2"/>
+      </w:pPr>
+      <w:bookmarkStart w:id="11" w:name="_Toc1115550"/>
+      <w:r>
+        <w:t>4.1 Overview</w:t>
+      </w:r>
       <w:bookmarkEnd w:id="11"/>
     </w:p>
     <w:p>
+      <w:r>
+        <w:t>In this section, more details on the client and server are specified. For both, UML and a brief description are provided.</w:t>
+      </w:r>
+    </w:p>
+    <w:p>
       <w:pPr>
         <w:pStyle w:val="Heading2"/>
       </w:pPr>
-      <w:bookmarkStart w:id="12" w:name="_Toc536619849"/>
-      <w:r>
-        <w:t>4.1 Overview</w:t>
+      <w:bookmarkStart w:id="12" w:name="_Toc1115551"/>
+      <w:r>
+        <w:t>4.2 Server/Client Communications</w:t>
       </w:r>
       <w:bookmarkEnd w:id="12"/>
     </w:p>
     <w:p>
+      <w:r>
+        <w:t xml:space="preserve">The server is responsible for sending and receiving messages from two </w:t>
+      </w:r>
+      <w:r>
+        <w:t>clients and</w:t>
+      </w:r>
+      <w:r>
+        <w:t xml:space="preserve"> establishing communications between both. Messages will be interpreted by the client before updating the client’s game state.</w:t>
+      </w:r>
+    </w:p>
+    <w:p>
+      <w:pPr>
+        <w:jc w:val="center"/>
+      </w:pPr>
+      <w:r>
+        <w:rPr>
+          <w:noProof/>
+        </w:rPr>
+        <w:drawing>
+          <wp:inline distT="0" distB="0" distL="0" distR="0" wp14:anchorId="3FF7D764" wp14:editId="6BA43300">
+            <wp:extent cx="2657475" cy="3362325"/>
+            <wp:effectExtent l="0" t="0" r="0" b="0"/>
+            <wp:docPr id="466502507" name="Picture 466502507"/>
+            <wp:cNvGraphicFramePr>
+              <a:graphicFrameLocks xmlns:a="http://schemas.openxmlformats.org/drawingml/2006/main" noChangeAspect="1"/>
+            </wp:cNvGraphicFramePr>
+            <a:graphic xmlns:a="http://schemas.openxmlformats.org/drawingml/2006/main">
+              <a:graphicData uri="http://schemas.openxmlformats.org/drawingml/2006/picture">
+                <pic:pic xmlns:pic="http://schemas.openxmlformats.org/drawingml/2006/picture">
+                  <pic:nvPicPr>
+                    <pic:cNvPr id="0" name=""/>
+                    <pic:cNvPicPr/>
+                  </pic:nvPicPr>
+                  <pic:blipFill>
+                    <a:blip r:embed="rId9">
+                      <a:extLst>
+                        <a:ext uri="{28A0092B-C50C-407E-A947-70E740481C1C}">
+                          <a14:useLocalDpi xmlns:a14="http://schemas.microsoft.com/office/drawing/2010/main" val="0"/>
+                        </a:ext>
+                      </a:extLst>
+                    </a:blip>
+                    <a:stretch>
+                      <a:fillRect/>
+                    </a:stretch>
+                  </pic:blipFill>
+                  <pic:spPr>
+                    <a:xfrm>
+                      <a:off x="0" y="0"/>
+                      <a:ext cx="2657475" cy="3362325"/>
+                    </a:xfrm>
+                    <a:prstGeom prst="rect">
+                      <a:avLst/>
+                    </a:prstGeom>
+                  </pic:spPr>
+                </pic:pic>
+              </a:graphicData>
+            </a:graphic>
+          </wp:inline>
+        </w:drawing>
+      </w:r>
+    </w:p>
+    <w:p/>
+    <w:tbl>
+      <w:tblPr>
+        <w:tblStyle w:val="TableGrid"/>
+        <w:tblW w:w="0" w:type="auto"/>
+        <w:tblLayout w:type="fixed"/>
+        <w:tblLook w:val="06A0" w:firstRow="1" w:lastRow="0" w:firstColumn="1" w:lastColumn="0" w:noHBand="1" w:noVBand="1"/>
+      </w:tblPr>
+      <w:tblGrid>
+        <w:gridCol w:w="9360"/>
+      </w:tblGrid>
+      <w:tr>
+        <w:tc>
+          <w:tcPr>
+            <w:tcW w:w="9360" w:type="dxa"/>
+          </w:tcPr>
+          <w:p>
+            <w:pPr>
+              <w:jc w:val="center"/>
+              <w:rPr>
+                <w:rFonts w:eastAsiaTheme="minorEastAsia"/>
+                <w:b/>
+              </w:rPr>
+            </w:pPr>
+            <w:r>
+              <w:rPr>
+                <w:rFonts w:eastAsiaTheme="minorEastAsia"/>
+                <w:b/>
+                <w:sz w:val="28"/>
+              </w:rPr>
+              <w:t>Server</w:t>
+            </w:r>
+          </w:p>
+        </w:tc>
+      </w:tr>
+      <w:tr>
+        <w:tc>
+          <w:tcPr>
+            <w:tcW w:w="9360" w:type="dxa"/>
+          </w:tcPr>
+          <w:p>
+            <w:pPr>
+              <w:rPr>
+                <w:rFonts w:eastAsiaTheme="minorEastAsia"/>
+              </w:rPr>
+            </w:pPr>
+            <w:r>
+              <w:rPr>
+                <w:rFonts w:eastAsiaTheme="minorEastAsia"/>
+              </w:rPr>
+              <w:t>// insert Server variables here</w:t>
+            </w:r>
+          </w:p>
+        </w:tc>
+      </w:tr>
+      <w:tr>
+        <w:tc>
+          <w:tcPr>
+            <w:tcW w:w="9360" w:type="dxa"/>
+          </w:tcPr>
+          <w:p>
+            <w:pPr>
+              <w:rPr>
+                <w:rFonts w:eastAsiaTheme="minorEastAsia"/>
+              </w:rPr>
+            </w:pPr>
+            <w:r>
+              <w:rPr>
+                <w:rFonts w:eastAsiaTheme="minorEastAsia"/>
+              </w:rPr>
+              <w:t>// insert Server methods here</w:t>
+            </w:r>
+          </w:p>
+        </w:tc>
+      </w:tr>
+    </w:tbl>
+    <w:p>
       <w:pPr>
         <w:pStyle w:val="Heading2"/>
-      </w:pPr>
-      <w:bookmarkStart w:id="13" w:name="_Toc536619850"/>
-      <w:r>
-        <w:t>4.2 (Start UML by section here)</w:t>
+        <w:rPr>
+          <w:rFonts w:asciiTheme="minorHAnsi" w:eastAsiaTheme="minorEastAsia" w:hAnsiTheme="minorHAnsi" w:cstheme="minorBidi"/>
+          <w:sz w:val="22"/>
+          <w:szCs w:val="22"/>
+        </w:rPr>
+      </w:pPr>
+    </w:p>
+    <w:p>
+      <w:pPr>
+        <w:pStyle w:val="Heading3"/>
+      </w:pPr>
+      <w:bookmarkStart w:id="13" w:name="_Toc1115552"/>
+      <w:r>
+        <w:t>4.2.1 Server Attributes</w:t>
       </w:r>
       <w:bookmarkEnd w:id="13"/>
+    </w:p>
+    <w:p/>
+    <w:p>
+      <w:pPr>
+        <w:pStyle w:val="Heading3"/>
+      </w:pPr>
+      <w:bookmarkStart w:id="14" w:name="_Toc1115553"/>
+      <w:r>
+        <w:t>4.2.2 Server Methods</w:t>
+      </w:r>
+      <w:bookmarkEnd w:id="14"/>
+    </w:p>
+    <w:p/>
+    <w:p>
+      <w:pPr>
+        <w:pStyle w:val="Heading2"/>
+      </w:pPr>
+      <w:bookmarkStart w:id="15" w:name="_Toc1115554"/>
+      <w:r>
+        <w:t>4.3 Client Design</w:t>
+      </w:r>
+      <w:bookmarkEnd w:id="15"/>
+    </w:p>
+    <w:p>
+      <w:r>
+        <w:t xml:space="preserve">The client is where the game takes place. Through interaction with a GUI, two players will be able to play a game of checkers remotely using two clients. Each move the player makes using the GUI will be sent via a client message and interpreted as a Move in the other client. A Move will update the client’s </w:t>
+      </w:r>
+      <w:proofErr w:type="spellStart"/>
+      <w:r>
+        <w:lastRenderedPageBreak/>
+        <w:t>gameBoard</w:t>
+      </w:r>
+      <w:proofErr w:type="spellEnd"/>
+      <w:r>
+        <w:t>, the data structure responsible for the general board state of the game. Moves can also end the game in each client under specific conditions.</w:t>
+      </w:r>
+    </w:p>
+    <w:p>
+      <w:pPr>
+        <w:jc w:val="center"/>
+      </w:pPr>
+      <w:r>
+        <w:rPr>
+          <w:noProof/>
+        </w:rPr>
+        <w:drawing>
+          <wp:inline distT="0" distB="0" distL="0" distR="0" wp14:anchorId="39901B66" wp14:editId="5BF0C904">
+            <wp:extent cx="3895725" cy="7727059"/>
+            <wp:effectExtent l="0" t="0" r="0" b="0"/>
+            <wp:docPr id="996759228" name="Picture 996759228"/>
+            <wp:cNvGraphicFramePr>
+              <a:graphicFrameLocks xmlns:a="http://schemas.openxmlformats.org/drawingml/2006/main" noChangeAspect="1"/>
+            </wp:cNvGraphicFramePr>
+            <a:graphic xmlns:a="http://schemas.openxmlformats.org/drawingml/2006/main">
+              <a:graphicData uri="http://schemas.openxmlformats.org/drawingml/2006/picture">
+                <pic:pic xmlns:pic="http://schemas.openxmlformats.org/drawingml/2006/picture">
+                  <pic:nvPicPr>
+                    <pic:cNvPr id="0" name=""/>
+                    <pic:cNvPicPr/>
+                  </pic:nvPicPr>
+                  <pic:blipFill>
+                    <a:blip r:embed="rId10">
+                      <a:extLst>
+                        <a:ext uri="{28A0092B-C50C-407E-A947-70E740481C1C}">
+                          <a14:useLocalDpi xmlns:a14="http://schemas.microsoft.com/office/drawing/2010/main" val="0"/>
+                        </a:ext>
+                      </a:extLst>
+                    </a:blip>
+                    <a:stretch>
+                      <a:fillRect/>
+                    </a:stretch>
+                  </pic:blipFill>
+                  <pic:spPr>
+                    <a:xfrm>
+                      <a:off x="0" y="0"/>
+                      <a:ext cx="3895725" cy="7727059"/>
+                    </a:xfrm>
+                    <a:prstGeom prst="rect">
+                      <a:avLst/>
+                    </a:prstGeom>
+                  </pic:spPr>
+                </pic:pic>
+              </a:graphicData>
+            </a:graphic>
+          </wp:inline>
+        </w:drawing>
+      </w:r>
+    </w:p>
+    <w:p>
+      <w:pPr>
+        <w:jc w:val="center"/>
+      </w:pPr>
+    </w:p>
+    <w:tbl>
+      <w:tblPr>
+        <w:tblStyle w:val="TableGrid"/>
+        <w:tblW w:w="0" w:type="auto"/>
+        <w:tblLayout w:type="fixed"/>
+        <w:tblLook w:val="06A0" w:firstRow="1" w:lastRow="0" w:firstColumn="1" w:lastColumn="0" w:noHBand="1" w:noVBand="1"/>
+      </w:tblPr>
+      <w:tblGrid>
+        <w:gridCol w:w="9360"/>
+      </w:tblGrid>
+      <w:tr>
+        <w:tc>
+          <w:tcPr>
+            <w:tcW w:w="9360" w:type="dxa"/>
+          </w:tcPr>
+          <w:p>
+            <w:pPr>
+              <w:jc w:val="center"/>
+              <w:rPr>
+                <w:b/>
+              </w:rPr>
+            </w:pPr>
+            <w:r>
+              <w:rPr>
+                <w:b/>
+                <w:sz w:val="28"/>
+              </w:rPr>
+              <w:t>Client</w:t>
+            </w:r>
+          </w:p>
+        </w:tc>
+      </w:tr>
+      <w:tr>
+        <w:tc>
+          <w:tcPr>
+            <w:tcW w:w="9360" w:type="dxa"/>
+          </w:tcPr>
+          <w:p>
+            <w:proofErr w:type="spellStart"/>
+            <w:r>
+              <w:t>userGUI</w:t>
+            </w:r>
+            <w:proofErr w:type="spellEnd"/>
+            <w:r>
+              <w:t>: GUI</w:t>
+            </w:r>
+          </w:p>
+        </w:tc>
+      </w:tr>
+      <w:tr>
+        <w:trPr>
+          <w:trHeight w:val="251"/>
+        </w:trPr>
+        <w:tc>
+          <w:tcPr>
+            <w:tcW w:w="9360" w:type="dxa"/>
+          </w:tcPr>
+          <w:p>
+            <w:proofErr w:type="spellStart"/>
+            <w:proofErr w:type="gramStart"/>
+            <w:r>
+              <w:t>joinGame</w:t>
+            </w:r>
+            <w:proofErr w:type="spellEnd"/>
+            <w:r>
+              <w:t>(</w:t>
+            </w:r>
+            <w:proofErr w:type="spellStart"/>
+            <w:proofErr w:type="gramEnd"/>
+            <w:r>
+              <w:t>gameId</w:t>
+            </w:r>
+            <w:proofErr w:type="spellEnd"/>
+            <w:r>
+              <w:t>: String)</w:t>
+            </w:r>
+            <w:r>
+              <w:t xml:space="preserve">, </w:t>
+            </w:r>
+            <w:proofErr w:type="spellStart"/>
+            <w:r>
+              <w:t>sendMessage</w:t>
+            </w:r>
+            <w:proofErr w:type="spellEnd"/>
+            <w:r>
+              <w:t xml:space="preserve">(), </w:t>
+            </w:r>
+            <w:proofErr w:type="spellStart"/>
+            <w:r>
+              <w:t>recieveMessage</w:t>
+            </w:r>
+            <w:proofErr w:type="spellEnd"/>
+            <w:r>
+              <w:t>()</w:t>
+            </w:r>
+          </w:p>
+        </w:tc>
+      </w:tr>
+    </w:tbl>
+    <w:p/>
+    <w:p>
+      <w:pPr>
+        <w:pStyle w:val="Heading3"/>
+      </w:pPr>
+      <w:bookmarkStart w:id="16" w:name="_Toc1115555"/>
+      <w:r>
+        <w:t>4.3.1 Client Attributes</w:t>
+      </w:r>
+      <w:bookmarkEnd w:id="16"/>
+    </w:p>
+    <w:p>
+      <w:pPr>
+        <w:pStyle w:val="Heading3"/>
+        <w:rPr>
+          <w:rFonts w:asciiTheme="minorHAnsi" w:eastAsiaTheme="minorHAnsi" w:hAnsiTheme="minorHAnsi" w:cstheme="minorBidi"/>
+          <w:color w:val="auto"/>
+          <w:sz w:val="22"/>
+          <w:szCs w:val="22"/>
+        </w:rPr>
+      </w:pPr>
+      <w:bookmarkStart w:id="17" w:name="_Toc1115556"/>
+      <w:r>
+        <w:rPr>
+          <w:rFonts w:asciiTheme="minorHAnsi" w:eastAsiaTheme="minorHAnsi" w:hAnsiTheme="minorHAnsi" w:cstheme="minorBidi"/>
+          <w:color w:val="auto"/>
+          <w:sz w:val="22"/>
+          <w:szCs w:val="22"/>
+        </w:rPr>
+        <w:t xml:space="preserve">The </w:t>
+      </w:r>
+      <w:proofErr w:type="spellStart"/>
+      <w:r>
+        <w:rPr>
+          <w:rFonts w:asciiTheme="minorHAnsi" w:eastAsiaTheme="minorHAnsi" w:hAnsiTheme="minorHAnsi" w:cstheme="minorBidi"/>
+          <w:color w:val="auto"/>
+          <w:sz w:val="22"/>
+          <w:szCs w:val="22"/>
+        </w:rPr>
+        <w:t>userGUI</w:t>
+      </w:r>
+      <w:proofErr w:type="spellEnd"/>
+      <w:r>
+        <w:rPr>
+          <w:rFonts w:asciiTheme="minorHAnsi" w:eastAsiaTheme="minorHAnsi" w:hAnsiTheme="minorHAnsi" w:cstheme="minorBidi"/>
+          <w:color w:val="auto"/>
+          <w:sz w:val="22"/>
+          <w:szCs w:val="22"/>
+        </w:rPr>
+        <w:t xml:space="preserve"> attribute</w:t>
+      </w:r>
+      <w:r>
+        <w:rPr>
+          <w:rFonts w:asciiTheme="minorHAnsi" w:eastAsiaTheme="minorHAnsi" w:hAnsiTheme="minorHAnsi" w:cstheme="minorBidi"/>
+          <w:color w:val="auto"/>
+          <w:sz w:val="22"/>
+          <w:szCs w:val="22"/>
+        </w:rPr>
+        <w:t xml:space="preserve"> contains a GUI object responsible for displaying things to the user</w:t>
+      </w:r>
+      <w:r>
+        <w:rPr>
+          <w:rFonts w:asciiTheme="minorHAnsi" w:eastAsiaTheme="minorHAnsi" w:hAnsiTheme="minorHAnsi" w:cstheme="minorBidi"/>
+          <w:color w:val="auto"/>
+          <w:sz w:val="22"/>
+          <w:szCs w:val="22"/>
+        </w:rPr>
+        <w:t xml:space="preserve"> </w:t>
+      </w:r>
+    </w:p>
+    <w:p>
+      <w:pPr>
+        <w:pStyle w:val="Heading3"/>
+      </w:pPr>
+      <w:r>
+        <w:t xml:space="preserve"> </w:t>
+      </w:r>
+    </w:p>
+    <w:p>
+      <w:pPr>
+        <w:pStyle w:val="Heading3"/>
+      </w:pPr>
+      <w:r>
+        <w:t>4.3.2 Client Methods</w:t>
+      </w:r>
+      <w:bookmarkEnd w:id="17"/>
+    </w:p>
+    <w:p>
+      <w:r>
+        <w:t xml:space="preserve">The </w:t>
+      </w:r>
+      <w:proofErr w:type="spellStart"/>
+      <w:r>
+        <w:t>joinGame</w:t>
+      </w:r>
+      <w:proofErr w:type="spellEnd"/>
+      <w:r>
+        <w:t xml:space="preserve"> method serves to connect the user to the server which is hosting a specific game. </w:t>
+      </w:r>
+      <w:proofErr w:type="spellStart"/>
+      <w:r>
+        <w:t>sendMessage</w:t>
+      </w:r>
+      <w:proofErr w:type="spellEnd"/>
+      <w:r>
+        <w:t xml:space="preserve"> and </w:t>
+      </w:r>
+      <w:proofErr w:type="spellStart"/>
+      <w:r>
+        <w:t>receiveMessage</w:t>
+      </w:r>
+      <w:proofErr w:type="spellEnd"/>
+      <w:r>
+        <w:t xml:space="preserve"> work to manage communication between the clients as mediated by the server, the updates are mainly JSON dumps of the game state.</w:t>
+      </w:r>
+    </w:p>
+    <w:p>
+      <w:pPr>
+        <w:jc w:val="center"/>
+      </w:pPr>
+    </w:p>
+    <w:tbl>
+      <w:tblPr>
+        <w:tblStyle w:val="TableGrid"/>
+        <w:tblW w:w="9360" w:type="dxa"/>
+        <w:tblLayout w:type="fixed"/>
+        <w:tblLook w:val="06A0" w:firstRow="1" w:lastRow="0" w:firstColumn="1" w:lastColumn="0" w:noHBand="1" w:noVBand="1"/>
+      </w:tblPr>
+      <w:tblGrid>
+        <w:gridCol w:w="9360"/>
+      </w:tblGrid>
+      <w:tr>
+        <w:tc>
+          <w:tcPr>
+            <w:tcW w:w="9360" w:type="dxa"/>
+          </w:tcPr>
+          <w:p>
+            <w:pPr>
+              <w:jc w:val="center"/>
+              <w:rPr>
+                <w:b/>
+              </w:rPr>
+            </w:pPr>
+            <w:r>
+              <w:rPr>
+                <w:b/>
+                <w:sz w:val="28"/>
+              </w:rPr>
+              <w:t>GUI</w:t>
+            </w:r>
+          </w:p>
+        </w:tc>
+      </w:tr>
+      <w:tr>
+        <w:trPr>
+          <w:trHeight w:val="305"/>
+        </w:trPr>
+        <w:tc>
+          <w:tcPr>
+            <w:tcW w:w="9360" w:type="dxa"/>
+          </w:tcPr>
+          <w:p>
+            <w:proofErr w:type="spellStart"/>
+            <w:r>
+              <w:t>domNode</w:t>
+            </w:r>
+            <w:proofErr w:type="spellEnd"/>
+            <w:r>
+              <w:t xml:space="preserve">: </w:t>
+            </w:r>
+            <w:proofErr w:type="spellStart"/>
+            <w:r>
+              <w:t>DOMNode</w:t>
+            </w:r>
+            <w:proofErr w:type="spellEnd"/>
+          </w:p>
+        </w:tc>
+      </w:tr>
+      <w:tr>
+        <w:trPr>
+          <w:trHeight w:val="224"/>
+        </w:trPr>
+        <w:tc>
+          <w:tcPr>
+            <w:tcW w:w="9360" w:type="dxa"/>
+          </w:tcPr>
+          <w:p>
+            <w:proofErr w:type="gramStart"/>
+            <w:r>
+              <w:t>display</w:t>
+            </w:r>
+            <w:r>
+              <w:t>(</w:t>
+            </w:r>
+            <w:proofErr w:type="spellStart"/>
+            <w:proofErr w:type="gramEnd"/>
+            <w:r>
+              <w:t>boardState</w:t>
+            </w:r>
+            <w:proofErr w:type="spellEnd"/>
+            <w:r>
+              <w:t xml:space="preserve">: </w:t>
+            </w:r>
+            <w:r>
+              <w:t>Array</w:t>
+            </w:r>
+            <w:r>
+              <w:t>&lt;</w:t>
+            </w:r>
+            <w:r>
+              <w:t>S</w:t>
+            </w:r>
+            <w:r>
+              <w:t>pace&gt;</w:t>
+            </w:r>
+            <w:r>
+              <w:t>)</w:t>
+            </w:r>
+            <w:r>
+              <w:t xml:space="preserve">: </w:t>
+            </w:r>
+            <w:proofErr w:type="spellStart"/>
+            <w:r>
+              <w:t>DOMNode</w:t>
+            </w:r>
+            <w:proofErr w:type="spellEnd"/>
+            <w:r>
+              <w:t xml:space="preserve">, </w:t>
+            </w:r>
+            <w:proofErr w:type="spellStart"/>
+            <w:r>
+              <w:t>selectPiece</w:t>
+            </w:r>
+            <w:proofErr w:type="spellEnd"/>
+            <w:r>
+              <w:t>(</w:t>
+            </w:r>
+            <w:proofErr w:type="spellStart"/>
+            <w:r>
+              <w:t>coord</w:t>
+            </w:r>
+            <w:proofErr w:type="spellEnd"/>
+            <w:r>
+              <w:t>: String</w:t>
+            </w:r>
+            <w:r>
+              <w:t>)</w:t>
+            </w:r>
+            <w:r>
+              <w:t xml:space="preserve">, </w:t>
+            </w:r>
+            <w:proofErr w:type="spellStart"/>
+            <w:r>
+              <w:t>selectMove</w:t>
+            </w:r>
+            <w:proofErr w:type="spellEnd"/>
+            <w:r>
+              <w:t>(</w:t>
+            </w:r>
+            <w:proofErr w:type="spellStart"/>
+            <w:r>
+              <w:t>coord</w:t>
+            </w:r>
+            <w:proofErr w:type="spellEnd"/>
+            <w:r>
+              <w:t>: String)</w:t>
+            </w:r>
+          </w:p>
+        </w:tc>
+      </w:tr>
+    </w:tbl>
+    <w:p/>
+    <w:p>
+      <w:pPr>
+        <w:pStyle w:val="Heading3"/>
+      </w:pPr>
+      <w:bookmarkStart w:id="18" w:name="_Toc1115557"/>
+      <w:r>
+        <w:t>4.3.3 GUI Attributes</w:t>
+      </w:r>
+      <w:bookmarkEnd w:id="18"/>
+    </w:p>
+    <w:p>
+      <w:proofErr w:type="spellStart"/>
+      <w:r>
+        <w:t>domNode</w:t>
+      </w:r>
+      <w:proofErr w:type="spellEnd"/>
+      <w:r>
+        <w:t xml:space="preserve"> represents the DOM Node in the browser that the entire UI is attached to.</w:t>
+      </w:r>
+    </w:p>
+    <w:p>
+      <w:pPr>
+        <w:pStyle w:val="Heading3"/>
+      </w:pPr>
+      <w:bookmarkStart w:id="19" w:name="_Toc1115558"/>
+    </w:p>
+    <w:p>
+      <w:pPr>
+        <w:pStyle w:val="Heading3"/>
+      </w:pPr>
+      <w:r>
+        <w:t>4.3.4 GUI Methods</w:t>
+      </w:r>
+      <w:bookmarkEnd w:id="19"/>
+    </w:p>
+    <w:p>
+      <w:r>
+        <w:t xml:space="preserve">The </w:t>
+      </w:r>
+      <w:proofErr w:type="spellStart"/>
+      <w:r>
+        <w:t>renderBoardState</w:t>
+      </w:r>
+      <w:proofErr w:type="spellEnd"/>
+      <w:r>
+        <w:t xml:space="preserve"> method takes in a </w:t>
+      </w:r>
+      <w:proofErr w:type="spellStart"/>
+      <w:r>
+        <w:t>boardState</w:t>
+      </w:r>
+      <w:proofErr w:type="spellEnd"/>
+      <w:r>
+        <w:t xml:space="preserve"> </w:t>
+      </w:r>
+      <w:r>
+        <w:t>Map from a string representing the space index to the space</w:t>
+      </w:r>
+      <w:r>
+        <w:t xml:space="preserve"> as returned by the Board class and outputs a </w:t>
+      </w:r>
+      <w:proofErr w:type="spellStart"/>
+      <w:r>
+        <w:t>DOMNode</w:t>
+      </w:r>
+      <w:proofErr w:type="spellEnd"/>
+      <w:r>
+        <w:t xml:space="preserve"> that can be rendered in the browser.</w:t>
+      </w:r>
+    </w:p>
+    <w:p>
+      <w:pPr>
+        <w:jc w:val="center"/>
+      </w:pPr>
+    </w:p>
+    <w:tbl>
+      <w:tblPr>
+        <w:tblStyle w:val="TableGrid"/>
+        <w:tblW w:w="9360" w:type="dxa"/>
+        <w:tblLayout w:type="fixed"/>
+        <w:tblLook w:val="06A0" w:firstRow="1" w:lastRow="0" w:firstColumn="1" w:lastColumn="0" w:noHBand="1" w:noVBand="1"/>
+      </w:tblPr>
+      <w:tblGrid>
+        <w:gridCol w:w="9360"/>
+      </w:tblGrid>
+      <w:tr>
+        <w:tc>
+          <w:tcPr>
+            <w:tcW w:w="9360" w:type="dxa"/>
+          </w:tcPr>
+          <w:p>
+            <w:pPr>
+              <w:jc w:val="center"/>
+              <w:rPr>
+                <w:b/>
+              </w:rPr>
+            </w:pPr>
+            <w:r>
+              <w:rPr>
+                <w:b/>
+                <w:sz w:val="28"/>
+              </w:rPr>
+              <w:t>Board</w:t>
+            </w:r>
+          </w:p>
+        </w:tc>
+      </w:tr>
+      <w:tr>
+        <w:tc>
+          <w:tcPr>
+            <w:tcW w:w="9360" w:type="dxa"/>
+          </w:tcPr>
+          <w:p>
+            <w:r>
+              <w:t>s</w:t>
+            </w:r>
+            <w:r>
+              <w:t xml:space="preserve">paces: </w:t>
+            </w:r>
+            <w:r>
+              <w:t>Array</w:t>
+            </w:r>
+            <w:r>
+              <w:t>&lt;</w:t>
+            </w:r>
+            <w:r>
+              <w:t xml:space="preserve"> </w:t>
+            </w:r>
+            <w:r>
+              <w:t>Space&gt;</w:t>
+            </w:r>
+          </w:p>
+        </w:tc>
+      </w:tr>
+      <w:tr>
+        <w:trPr>
+          <w:trHeight w:val="224"/>
+        </w:trPr>
+        <w:tc>
+          <w:tcPr>
+            <w:tcW w:w="9360" w:type="dxa"/>
+          </w:tcPr>
+          <w:p>
+            <w:proofErr w:type="spellStart"/>
+            <w:proofErr w:type="gramStart"/>
+            <w:r>
+              <w:t>moveOptions</w:t>
+            </w:r>
+            <w:proofErr w:type="spellEnd"/>
+            <w:r>
+              <w:t>(</w:t>
+            </w:r>
+            <w:proofErr w:type="gramEnd"/>
+            <w:r>
+              <w:t xml:space="preserve">): Array&lt;String&gt;, </w:t>
+            </w:r>
+            <w:proofErr w:type="spellStart"/>
+            <w:r>
+              <w:t>validMove</w:t>
+            </w:r>
+            <w:proofErr w:type="spellEnd"/>
+            <w:r>
+              <w:t>(from: Space, to: Space): Boolean, update(Array&lt;Space&gt;)</w:t>
+            </w:r>
+            <w:r>
+              <w:t xml:space="preserve">, render(): </w:t>
+            </w:r>
+            <w:proofErr w:type="spellStart"/>
+            <w:r>
+              <w:t>DOMNode</w:t>
+            </w:r>
+            <w:proofErr w:type="spellEnd"/>
+          </w:p>
+        </w:tc>
+      </w:tr>
+    </w:tbl>
+    <w:p>
+      <w:pPr>
+        <w:pStyle w:val="Heading3"/>
+      </w:pPr>
+    </w:p>
+    <w:p>
+      <w:pPr>
+        <w:pStyle w:val="Heading3"/>
+      </w:pPr>
+      <w:bookmarkStart w:id="20" w:name="_Toc1115559"/>
+      <w:r>
+        <w:t>4.3.5 Board Attributes</w:t>
+      </w:r>
+      <w:bookmarkEnd w:id="20"/>
+    </w:p>
+    <w:p>
+      <w:pPr>
+        <w:pStyle w:val="Heading3"/>
+        <w:rPr>
+          <w:rFonts w:asciiTheme="minorHAnsi" w:eastAsiaTheme="minorHAnsi" w:hAnsiTheme="minorHAnsi" w:cstheme="minorBidi"/>
+          <w:color w:val="auto"/>
+          <w:sz w:val="22"/>
+          <w:szCs w:val="22"/>
+        </w:rPr>
+      </w:pPr>
+      <w:r>
+        <w:rPr>
+          <w:rFonts w:asciiTheme="minorHAnsi" w:eastAsiaTheme="minorHAnsi" w:hAnsiTheme="minorHAnsi" w:cstheme="minorBidi"/>
+          <w:color w:val="auto"/>
+          <w:sz w:val="22"/>
+          <w:szCs w:val="22"/>
+        </w:rPr>
+        <w:t>The space attribute contains an array of all the spaces on the board</w:t>
+      </w:r>
+      <w:r>
+        <w:rPr>
+          <w:rFonts w:asciiTheme="minorHAnsi" w:eastAsiaTheme="minorHAnsi" w:hAnsiTheme="minorHAnsi" w:cstheme="minorBidi"/>
+          <w:color w:val="auto"/>
+          <w:sz w:val="22"/>
+          <w:szCs w:val="22"/>
+        </w:rPr>
+        <w:t>.</w:t>
+      </w:r>
+    </w:p>
+    <w:p/>
+    <w:p>
+      <w:pPr>
+        <w:pStyle w:val="Heading3"/>
+      </w:pPr>
+      <w:bookmarkStart w:id="21" w:name="_Toc1115560"/>
+      <w:r>
+        <w:t>4.3.6 Board Methods</w:t>
+      </w:r>
+      <w:bookmarkEnd w:id="21"/>
+    </w:p>
+    <w:p>
+      <w:r>
+        <w:t xml:space="preserve">The </w:t>
+      </w:r>
+      <w:proofErr w:type="spellStart"/>
+      <w:r>
+        <w:t>boardState</w:t>
+      </w:r>
+      <w:proofErr w:type="spellEnd"/>
+      <w:r>
+        <w:t xml:space="preserve"> method returns a flat </w:t>
+      </w:r>
+      <w:proofErr w:type="spellStart"/>
+      <w:r>
+        <w:t>javascript</w:t>
+      </w:r>
+      <w:proofErr w:type="spellEnd"/>
+      <w:r>
+        <w:t xml:space="preserve"> Object/map </w:t>
+      </w:r>
+      <w:r>
+        <w:t>which maps the board coordinates to the spaces objects</w:t>
+      </w:r>
+      <w:r>
+        <w:t xml:space="preserve">. The render method returns a </w:t>
+      </w:r>
+      <w:proofErr w:type="spellStart"/>
+      <w:r>
+        <w:t>renderable</w:t>
+      </w:r>
+      <w:proofErr w:type="spellEnd"/>
+      <w:r>
+        <w:t xml:space="preserve"> DOM node representing the object, for the Board object this node is a &lt;table&gt; element.</w:t>
+      </w:r>
+    </w:p>
+    <w:p>
+      <w:pPr>
+        <w:jc w:val="center"/>
+      </w:pPr>
+    </w:p>
+    <w:tbl>
+      <w:tblPr>
+        <w:tblStyle w:val="TableGrid"/>
+        <w:tblW w:w="0" w:type="auto"/>
+        <w:tblLayout w:type="fixed"/>
+        <w:tblLook w:val="06A0" w:firstRow="1" w:lastRow="0" w:firstColumn="1" w:lastColumn="0" w:noHBand="1" w:noVBand="1"/>
+      </w:tblPr>
+      <w:tblGrid>
+        <w:gridCol w:w="9360"/>
+      </w:tblGrid>
+      <w:tr>
+        <w:tc>
+          <w:tcPr>
+            <w:tcW w:w="9360" w:type="dxa"/>
+          </w:tcPr>
+          <w:p>
+            <w:pPr>
+              <w:jc w:val="center"/>
+              <w:rPr>
+                <w:b/>
+              </w:rPr>
+            </w:pPr>
+            <w:r>
+              <w:rPr>
+                <w:b/>
+                <w:sz w:val="28"/>
+              </w:rPr>
+              <w:t>Space</w:t>
+            </w:r>
+          </w:p>
+        </w:tc>
+      </w:tr>
+      <w:tr>
+        <w:tc>
+          <w:tcPr>
+            <w:tcW w:w="9360" w:type="dxa"/>
+          </w:tcPr>
+          <w:p>
+            <w:proofErr w:type="spellStart"/>
+            <w:r>
+              <w:t>xPos</w:t>
+            </w:r>
+            <w:proofErr w:type="spellEnd"/>
+            <w:r>
+              <w:t xml:space="preserve">: </w:t>
+            </w:r>
+            <w:r>
+              <w:t>S</w:t>
+            </w:r>
+            <w:r>
+              <w:t xml:space="preserve">tring, </w:t>
+            </w:r>
+            <w:proofErr w:type="spellStart"/>
+            <w:r>
+              <w:t>yPos</w:t>
+            </w:r>
+            <w:proofErr w:type="spellEnd"/>
+            <w:r>
+              <w:t>: S</w:t>
+            </w:r>
+            <w:r>
+              <w:t xml:space="preserve">tring, </w:t>
+            </w:r>
+            <w:proofErr w:type="spellStart"/>
+            <w:r>
+              <w:t>currPiece</w:t>
+            </w:r>
+            <w:proofErr w:type="spellEnd"/>
+            <w:r>
+              <w:t>: Piece</w:t>
+            </w:r>
+            <w:r>
+              <w:t xml:space="preserve">, </w:t>
+            </w:r>
+            <w:proofErr w:type="spellStart"/>
+            <w:r>
+              <w:t>isDarkSpace</w:t>
+            </w:r>
+            <w:proofErr w:type="spellEnd"/>
+            <w:r>
+              <w:t xml:space="preserve">: bool </w:t>
+            </w:r>
+          </w:p>
+        </w:tc>
+      </w:tr>
+      <w:tr>
+        <w:trPr>
+          <w:trHeight w:val="251"/>
+        </w:trPr>
+        <w:tc>
+          <w:tcPr>
+            <w:tcW w:w="9360" w:type="dxa"/>
+          </w:tcPr>
+          <w:p>
+            <w:proofErr w:type="spellStart"/>
+            <w:proofErr w:type="gramStart"/>
+            <w:r>
+              <w:t>getCoords</w:t>
+            </w:r>
+            <w:proofErr w:type="spellEnd"/>
+            <w:r>
+              <w:t>(</w:t>
+            </w:r>
+            <w:proofErr w:type="gramEnd"/>
+            <w:r>
+              <w:t>): String</w:t>
+            </w:r>
+            <w:r>
+              <w:t>, validate(): Boolean</w:t>
+            </w:r>
+            <w:r>
+              <w:t xml:space="preserve">, render(): </w:t>
+            </w:r>
+            <w:proofErr w:type="spellStart"/>
+            <w:r>
+              <w:t>DOMNode</w:t>
+            </w:r>
+            <w:proofErr w:type="spellEnd"/>
+          </w:p>
+        </w:tc>
+      </w:tr>
+    </w:tbl>
+    <w:p>
+      <w:pPr>
+        <w:pStyle w:val="Heading3"/>
+      </w:pPr>
+    </w:p>
+    <w:p>
+      <w:pPr>
+        <w:pStyle w:val="Heading3"/>
+      </w:pPr>
+      <w:bookmarkStart w:id="22" w:name="_Toc1115561"/>
+      <w:r>
+        <w:t>4.3.7 Space Attributes</w:t>
+      </w:r>
+      <w:bookmarkEnd w:id="22"/>
+    </w:p>
+    <w:p>
+      <w:pPr>
+        <w:pStyle w:val="Heading3"/>
+        <w:rPr>
+          <w:rFonts w:asciiTheme="minorHAnsi" w:eastAsiaTheme="minorHAnsi" w:hAnsiTheme="minorHAnsi" w:cstheme="minorBidi"/>
+          <w:color w:val="auto"/>
+          <w:sz w:val="22"/>
+          <w:szCs w:val="22"/>
+        </w:rPr>
+      </w:pPr>
+      <w:r>
+        <w:rPr>
+          <w:rFonts w:asciiTheme="minorHAnsi" w:eastAsiaTheme="minorHAnsi" w:hAnsiTheme="minorHAnsi" w:cstheme="minorBidi"/>
+          <w:color w:val="auto"/>
+          <w:sz w:val="22"/>
+          <w:szCs w:val="22"/>
+        </w:rPr>
+        <w:t xml:space="preserve">The </w:t>
+      </w:r>
+      <w:proofErr w:type="spellStart"/>
+      <w:r>
+        <w:rPr>
+          <w:rFonts w:asciiTheme="minorHAnsi" w:eastAsiaTheme="minorHAnsi" w:hAnsiTheme="minorHAnsi" w:cstheme="minorBidi"/>
+          <w:color w:val="auto"/>
+          <w:sz w:val="22"/>
+          <w:szCs w:val="22"/>
+        </w:rPr>
+        <w:t>xPos</w:t>
+      </w:r>
+      <w:proofErr w:type="spellEnd"/>
+      <w:r>
+        <w:rPr>
+          <w:rFonts w:asciiTheme="minorHAnsi" w:eastAsiaTheme="minorHAnsi" w:hAnsiTheme="minorHAnsi" w:cstheme="minorBidi"/>
+          <w:color w:val="auto"/>
+          <w:sz w:val="22"/>
+          <w:szCs w:val="22"/>
+        </w:rPr>
+        <w:t xml:space="preserve"> and </w:t>
+      </w:r>
+      <w:proofErr w:type="spellStart"/>
+      <w:r>
+        <w:rPr>
+          <w:rFonts w:asciiTheme="minorHAnsi" w:eastAsiaTheme="minorHAnsi" w:hAnsiTheme="minorHAnsi" w:cstheme="minorBidi"/>
+          <w:color w:val="auto"/>
+          <w:sz w:val="22"/>
+          <w:szCs w:val="22"/>
+        </w:rPr>
+        <w:t>yPos</w:t>
+      </w:r>
+      <w:proofErr w:type="spellEnd"/>
+      <w:r>
+        <w:rPr>
+          <w:rFonts w:asciiTheme="minorHAnsi" w:eastAsiaTheme="minorHAnsi" w:hAnsiTheme="minorHAnsi" w:cstheme="minorBidi"/>
+          <w:color w:val="auto"/>
+          <w:sz w:val="22"/>
+          <w:szCs w:val="22"/>
+        </w:rPr>
+        <w:t xml:space="preserve"> attributes simply contain the row and column (represented as letter) of the space on the board. </w:t>
+      </w:r>
+      <w:proofErr w:type="spellStart"/>
+      <w:r>
+        <w:rPr>
+          <w:rFonts w:asciiTheme="minorHAnsi" w:eastAsiaTheme="minorHAnsi" w:hAnsiTheme="minorHAnsi" w:cstheme="minorBidi"/>
+          <w:color w:val="auto"/>
+          <w:sz w:val="22"/>
+          <w:szCs w:val="22"/>
+        </w:rPr>
+        <w:t>currPiece</w:t>
+      </w:r>
+      <w:proofErr w:type="spellEnd"/>
+      <w:r>
+        <w:rPr>
+          <w:rFonts w:asciiTheme="minorHAnsi" w:eastAsiaTheme="minorHAnsi" w:hAnsiTheme="minorHAnsi" w:cstheme="minorBidi"/>
+          <w:color w:val="auto"/>
+          <w:sz w:val="22"/>
+          <w:szCs w:val="22"/>
+        </w:rPr>
+        <w:t xml:space="preserve"> specifies the piece that’s currently in the space (if any) and </w:t>
+      </w:r>
+      <w:proofErr w:type="spellStart"/>
+      <w:r>
+        <w:rPr>
+          <w:rFonts w:asciiTheme="minorHAnsi" w:eastAsiaTheme="minorHAnsi" w:hAnsiTheme="minorHAnsi" w:cstheme="minorBidi"/>
+          <w:color w:val="auto"/>
+          <w:sz w:val="22"/>
+          <w:szCs w:val="22"/>
+        </w:rPr>
+        <w:t>isDarkSpace</w:t>
+      </w:r>
+      <w:proofErr w:type="spellEnd"/>
+      <w:r>
+        <w:rPr>
+          <w:rFonts w:asciiTheme="minorHAnsi" w:eastAsiaTheme="minorHAnsi" w:hAnsiTheme="minorHAnsi" w:cstheme="minorBidi"/>
+          <w:color w:val="auto"/>
+          <w:sz w:val="22"/>
+          <w:szCs w:val="22"/>
+        </w:rPr>
+        <w:t xml:space="preserve"> is simply used to determine the color it is rendered as.</w:t>
+      </w:r>
+    </w:p>
+    <w:p/>
+    <w:p>
+      <w:pPr>
+        <w:pStyle w:val="Heading3"/>
+      </w:pPr>
+      <w:bookmarkStart w:id="23" w:name="_Toc1115562"/>
+      <w:r>
+        <w:t>4.3.8 Space Methods</w:t>
+      </w:r>
+      <w:bookmarkEnd w:id="23"/>
+    </w:p>
+    <w:p>
+      <w:proofErr w:type="spellStart"/>
+      <w:r>
+        <w:t>getCoords</w:t>
+      </w:r>
+      <w:proofErr w:type="spellEnd"/>
+      <w:r>
+        <w:t xml:space="preserve"> returns the concatenated </w:t>
+      </w:r>
+      <w:proofErr w:type="spellStart"/>
+      <w:r>
+        <w:t>xPos</w:t>
+      </w:r>
+      <w:proofErr w:type="spellEnd"/>
+      <w:r>
+        <w:t xml:space="preserve"> and </w:t>
+      </w:r>
+      <w:proofErr w:type="spellStart"/>
+      <w:r>
+        <w:t>yPos</w:t>
+      </w:r>
+      <w:proofErr w:type="spellEnd"/>
+      <w:r>
+        <w:t xml:space="preserve"> strings and validate returns a Boolean indicating whether or not the space is valid on the board.</w:t>
+      </w:r>
+      <w:r>
+        <w:t xml:space="preserve"> </w:t>
+      </w:r>
+      <w:r>
+        <w:t xml:space="preserve">The render method returns a </w:t>
+      </w:r>
+      <w:proofErr w:type="spellStart"/>
+      <w:r>
+        <w:t>renderable</w:t>
+      </w:r>
+      <w:proofErr w:type="spellEnd"/>
+      <w:r>
+        <w:t xml:space="preserve"> DOM node representing the object, for the </w:t>
+      </w:r>
+      <w:r>
+        <w:t>Space</w:t>
+      </w:r>
+      <w:r>
+        <w:t xml:space="preserve"> object this node is a &lt;</w:t>
+      </w:r>
+      <w:r>
+        <w:t>td</w:t>
+      </w:r>
+      <w:r>
+        <w:t>&gt; element.</w:t>
+      </w:r>
+    </w:p>
+    <w:p>
+      <w:pPr>
+        <w:jc w:val="center"/>
+      </w:pPr>
+    </w:p>
+    <w:tbl>
+      <w:tblPr>
+        <w:tblStyle w:val="TableGrid"/>
+        <w:tblW w:w="0" w:type="auto"/>
+        <w:tblLayout w:type="fixed"/>
+        <w:tblLook w:val="06A0" w:firstRow="1" w:lastRow="0" w:firstColumn="1" w:lastColumn="0" w:noHBand="1" w:noVBand="1"/>
+      </w:tblPr>
+      <w:tblGrid>
+        <w:gridCol w:w="9360"/>
+      </w:tblGrid>
+      <w:tr>
+        <w:tc>
+          <w:tcPr>
+            <w:tcW w:w="9360" w:type="dxa"/>
+          </w:tcPr>
+          <w:p>
+            <w:pPr>
+              <w:jc w:val="center"/>
+              <w:rPr>
+                <w:b/>
+              </w:rPr>
+            </w:pPr>
+            <w:r>
+              <w:rPr>
+                <w:b/>
+                <w:sz w:val="28"/>
+              </w:rPr>
+              <w:t>Piece</w:t>
+            </w:r>
+          </w:p>
+        </w:tc>
+      </w:tr>
+      <w:tr>
+        <w:tc>
+          <w:tcPr>
+            <w:tcW w:w="9360" w:type="dxa"/>
+          </w:tcPr>
+          <w:p>
+            <w:proofErr w:type="spellStart"/>
+            <w:r>
+              <w:t>isBlack</w:t>
+            </w:r>
+            <w:proofErr w:type="spellEnd"/>
+            <w:r>
+              <w:t>:</w:t>
+            </w:r>
+            <w:r>
+              <w:t xml:space="preserve"> </w:t>
+            </w:r>
+            <w:r>
+              <w:t xml:space="preserve">Boolean, </w:t>
+            </w:r>
+            <w:proofErr w:type="spellStart"/>
+            <w:r>
+              <w:t>isKing</w:t>
+            </w:r>
+            <w:proofErr w:type="spellEnd"/>
+            <w:r>
+              <w:t>: Boolean</w:t>
+            </w:r>
+          </w:p>
+        </w:tc>
+      </w:tr>
+      <w:tr>
+        <w:trPr>
+          <w:trHeight w:val="242"/>
+        </w:trPr>
+        <w:tc>
+          <w:tcPr>
+            <w:tcW w:w="9360" w:type="dxa"/>
+          </w:tcPr>
+          <w:p>
+            <w:proofErr w:type="spellStart"/>
+            <w:r>
+              <w:t>moveTo</w:t>
+            </w:r>
+            <w:proofErr w:type="spellEnd"/>
+            <w:r>
+              <w:t>(Space)</w:t>
+            </w:r>
+            <w:r>
+              <w:t>: Move</w:t>
+            </w:r>
+            <w:r>
+              <w:t xml:space="preserve">, </w:t>
+            </w:r>
+            <w:proofErr w:type="gramStart"/>
+            <w:r>
+              <w:t>remove(</w:t>
+            </w:r>
+            <w:proofErr w:type="gramEnd"/>
+            <w:r>
+              <w:t>)</w:t>
+            </w:r>
+            <w:r>
+              <w:t xml:space="preserve">, render(): </w:t>
+            </w:r>
+            <w:proofErr w:type="spellStart"/>
+            <w:r>
+              <w:t>DOMNode</w:t>
+            </w:r>
+            <w:proofErr w:type="spellEnd"/>
+          </w:p>
+        </w:tc>
+      </w:tr>
+    </w:tbl>
+    <w:p>
+      <w:pPr>
+        <w:pStyle w:val="Heading3"/>
+      </w:pPr>
+    </w:p>
+    <w:p>
+      <w:pPr>
+        <w:pStyle w:val="Heading3"/>
+      </w:pPr>
+      <w:bookmarkStart w:id="24" w:name="_Toc1115563"/>
+      <w:r>
+        <w:t>4.3.9 Piece Attributes</w:t>
+      </w:r>
+      <w:bookmarkEnd w:id="24"/>
+    </w:p>
+    <w:p>
+      <w:proofErr w:type="spellStart"/>
+      <w:r>
+        <w:t>isBlack</w:t>
+      </w:r>
+      <w:proofErr w:type="spellEnd"/>
+      <w:r>
+        <w:t xml:space="preserve"> simply determines the color of the piece (black or red) and </w:t>
+      </w:r>
+      <w:proofErr w:type="spellStart"/>
+      <w:r>
+        <w:t>isKing</w:t>
+      </w:r>
+      <w:proofErr w:type="spellEnd"/>
+      <w:r>
+        <w:t xml:space="preserve"> says whether or not the piece has become a king according to the game rules</w:t>
+      </w:r>
+      <w:proofErr w:type="gramStart"/>
+      <w:r>
+        <w:t>.</w:t>
+      </w:r>
+      <w:r>
+        <w:t xml:space="preserve"> </w:t>
+      </w:r>
+      <w:r>
+        <w:t>.</w:t>
+      </w:r>
+      <w:proofErr w:type="gramEnd"/>
+      <w:r>
+        <w:t xml:space="preserve"> The render method returns a </w:t>
+      </w:r>
+      <w:proofErr w:type="spellStart"/>
+      <w:r>
+        <w:t>renderable</w:t>
+      </w:r>
+      <w:proofErr w:type="spellEnd"/>
+      <w:r>
+        <w:t xml:space="preserve"> DOM node representing the object, for the </w:t>
+      </w:r>
+      <w:r>
+        <w:t>Piece</w:t>
+      </w:r>
+      <w:r>
+        <w:t xml:space="preserve"> object this node is a &lt;</w:t>
+      </w:r>
+      <w:r>
+        <w:t>p</w:t>
+      </w:r>
+      <w:r>
+        <w:t>&gt; element.</w:t>
+      </w:r>
+    </w:p>
+    <w:p>
+      <w:bookmarkStart w:id="25" w:name="_GoBack"/>
+      <w:bookmarkEnd w:id="25"/>
+    </w:p>
+    <w:p>
+      <w:pPr>
+        <w:pStyle w:val="Heading3"/>
+      </w:pPr>
+      <w:bookmarkStart w:id="26" w:name="_Toc1115564"/>
+      <w:r>
+        <w:t>4.3.10 Piece Methods</w:t>
+      </w:r>
+      <w:bookmarkEnd w:id="26"/>
+    </w:p>
+    <w:p>
+      <w:proofErr w:type="spellStart"/>
+      <w:r>
+        <w:t>moveTo</w:t>
+      </w:r>
+      <w:proofErr w:type="spellEnd"/>
+      <w:r>
+        <w:t xml:space="preserve"> repositions the piece in a new space and returns a Move object, while remove method removes a piece from the board</w:t>
+      </w:r>
+      <w:proofErr w:type="gramStart"/>
+      <w:r>
+        <w:t>.</w:t>
+      </w:r>
+      <w:r>
+        <w:t xml:space="preserve"> </w:t>
+      </w:r>
+      <w:r>
+        <w:t>.</w:t>
+      </w:r>
+      <w:proofErr w:type="gramEnd"/>
+      <w:r>
+        <w:t xml:space="preserve"> The render method returns a </w:t>
+      </w:r>
+      <w:proofErr w:type="spellStart"/>
+      <w:r>
+        <w:t>renderable</w:t>
+      </w:r>
+      <w:proofErr w:type="spellEnd"/>
+      <w:r>
+        <w:t xml:space="preserve"> DOM node representing the object, for the Space object this node is a &lt;td&gt; element.</w:t>
+      </w:r>
+    </w:p>
+    <w:p/>
+    <w:tbl>
+      <w:tblPr>
+        <w:tblStyle w:val="TableGrid"/>
+        <w:tblW w:w="0" w:type="auto"/>
+        <w:tblLayout w:type="fixed"/>
+        <w:tblLook w:val="06A0" w:firstRow="1" w:lastRow="0" w:firstColumn="1" w:lastColumn="0" w:noHBand="1" w:noVBand="1"/>
+      </w:tblPr>
+      <w:tblGrid>
+        <w:gridCol w:w="9360"/>
+      </w:tblGrid>
+      <w:tr>
+        <w:tc>
+          <w:tcPr>
+            <w:tcW w:w="9360" w:type="dxa"/>
+          </w:tcPr>
+          <w:p>
+            <w:pPr>
+              <w:jc w:val="center"/>
+              <w:rPr>
+                <w:b/>
+              </w:rPr>
+            </w:pPr>
+            <w:r>
+              <w:rPr>
+                <w:b/>
+                <w:sz w:val="28"/>
+              </w:rPr>
+              <w:t>Move</w:t>
+            </w:r>
+          </w:p>
+        </w:tc>
+      </w:tr>
+      <w:tr>
+        <w:tc>
+          <w:tcPr>
+            <w:tcW w:w="9360" w:type="dxa"/>
+          </w:tcPr>
+          <w:p>
+            <w:proofErr w:type="spellStart"/>
+            <w:r>
+              <w:t>startIndex</w:t>
+            </w:r>
+            <w:proofErr w:type="spellEnd"/>
+            <w:r>
+              <w:t xml:space="preserve">: Space, </w:t>
+            </w:r>
+            <w:proofErr w:type="spellStart"/>
+            <w:r>
+              <w:t>jumpPath</w:t>
+            </w:r>
+            <w:proofErr w:type="spellEnd"/>
+            <w:r>
+              <w:t>: Array&lt;Space&gt;, captured: Array&lt;Piece&gt;</w:t>
+            </w:r>
+          </w:p>
+        </w:tc>
+      </w:tr>
+      <w:tr>
+        <w:tc>
+          <w:tcPr>
+            <w:tcW w:w="9360" w:type="dxa"/>
+          </w:tcPr>
+          <w:p>
+            <w:proofErr w:type="spellStart"/>
+            <w:proofErr w:type="gramStart"/>
+            <w:r>
+              <w:t>endGame</w:t>
+            </w:r>
+            <w:proofErr w:type="spellEnd"/>
+            <w:r>
+              <w:t>(</w:t>
+            </w:r>
+            <w:proofErr w:type="gramEnd"/>
+            <w:r>
+              <w:t>)</w:t>
+            </w:r>
+          </w:p>
+        </w:tc>
+      </w:tr>
+    </w:tbl>
+    <w:p>
+      <w:pPr>
+        <w:pStyle w:val="Heading3"/>
+      </w:pPr>
+    </w:p>
+    <w:p>
+      <w:pPr>
+        <w:pStyle w:val="Heading3"/>
+      </w:pPr>
+      <w:bookmarkStart w:id="27" w:name="_Toc1115565"/>
+      <w:r>
+        <w:t>4.3.11 Move Attributes</w:t>
+      </w:r>
+      <w:bookmarkEnd w:id="27"/>
+    </w:p>
+    <w:p>
+      <w:pPr>
+        <w:pStyle w:val="Heading3"/>
+        <w:rPr>
+          <w:rFonts w:asciiTheme="minorHAnsi" w:eastAsiaTheme="minorHAnsi" w:hAnsiTheme="minorHAnsi" w:cstheme="minorBidi"/>
+          <w:color w:val="auto"/>
+          <w:sz w:val="22"/>
+          <w:szCs w:val="22"/>
+        </w:rPr>
+      </w:pPr>
+      <w:proofErr w:type="spellStart"/>
+      <w:r>
+        <w:rPr>
+          <w:rFonts w:asciiTheme="minorHAnsi" w:eastAsiaTheme="minorHAnsi" w:hAnsiTheme="minorHAnsi" w:cstheme="minorBidi"/>
+          <w:color w:val="auto"/>
+          <w:sz w:val="22"/>
+          <w:szCs w:val="22"/>
+        </w:rPr>
+        <w:t>startIndex</w:t>
+      </w:r>
+      <w:proofErr w:type="spellEnd"/>
+      <w:r>
+        <w:rPr>
+          <w:rFonts w:asciiTheme="minorHAnsi" w:eastAsiaTheme="minorHAnsi" w:hAnsiTheme="minorHAnsi" w:cstheme="minorBidi"/>
+          <w:color w:val="auto"/>
+          <w:sz w:val="22"/>
+          <w:szCs w:val="22"/>
+        </w:rPr>
+        <w:t xml:space="preserve"> refers to the original space/position of the piece before the move was made while </w:t>
+      </w:r>
+      <w:proofErr w:type="spellStart"/>
+      <w:r>
+        <w:rPr>
+          <w:rFonts w:asciiTheme="minorHAnsi" w:eastAsiaTheme="minorHAnsi" w:hAnsiTheme="minorHAnsi" w:cstheme="minorBidi"/>
+          <w:color w:val="auto"/>
+          <w:sz w:val="22"/>
+          <w:szCs w:val="22"/>
+        </w:rPr>
+        <w:t>jumpPath</w:t>
+      </w:r>
+      <w:proofErr w:type="spellEnd"/>
+      <w:r>
+        <w:rPr>
+          <w:rFonts w:asciiTheme="minorHAnsi" w:eastAsiaTheme="minorHAnsi" w:hAnsiTheme="minorHAnsi" w:cstheme="minorBidi"/>
+          <w:color w:val="auto"/>
+          <w:sz w:val="22"/>
+          <w:szCs w:val="22"/>
+        </w:rPr>
+        <w:t xml:space="preserve"> refers to the ordered sequence of intermediate and final spaces that the piece is on during the move. Captured contains the objects representing any pieces captured during or as a result of the move.</w:t>
+      </w:r>
+    </w:p>
+    <w:p/>
+    <w:p>
+      <w:pPr>
+        <w:pStyle w:val="Heading3"/>
+      </w:pPr>
+      <w:bookmarkStart w:id="28" w:name="_Toc1115566"/>
+      <w:r>
+        <w:lastRenderedPageBreak/>
+        <w:t>4.3.12 Move Methods</w:t>
+      </w:r>
+      <w:bookmarkEnd w:id="28"/>
+    </w:p>
+    <w:p>
+      <w:pPr>
+        <w:pStyle w:val="Heading3"/>
+      </w:pPr>
+      <w:proofErr w:type="spellStart"/>
+      <w:r>
+        <w:rPr>
+          <w:rFonts w:asciiTheme="minorHAnsi" w:eastAsiaTheme="minorHAnsi" w:hAnsiTheme="minorHAnsi" w:cstheme="minorBidi"/>
+          <w:color w:val="auto"/>
+          <w:sz w:val="22"/>
+          <w:szCs w:val="22"/>
+        </w:rPr>
+        <w:t>endGame</w:t>
+      </w:r>
+      <w:proofErr w:type="spellEnd"/>
+      <w:r>
+        <w:rPr>
+          <w:rFonts w:asciiTheme="minorHAnsi" w:eastAsiaTheme="minorHAnsi" w:hAnsiTheme="minorHAnsi" w:cstheme="minorBidi"/>
+          <w:color w:val="auto"/>
+          <w:sz w:val="22"/>
+          <w:szCs w:val="22"/>
+        </w:rPr>
+        <w:t xml:space="preserve"> method terminates the game.</w:t>
+      </w:r>
       <w:r>
         <w:br w:type="page"/>
       </w:r>
@@ -2042,7 +5187,7 @@
       <w:pPr>
         <w:pStyle w:val="Heading1"/>
       </w:pPr>
-      <w:bookmarkStart w:id="14" w:name="_Toc536619851"/>
+      <w:bookmarkStart w:id="29" w:name="_Toc1115567"/>
       <w:r>
         <w:lastRenderedPageBreak/>
         <w:t xml:space="preserve">5. </w:t>
@@ -2050,52 +5195,259 @@
       <w:r>
         <w:t>User Interface Design</w:t>
       </w:r>
-      <w:bookmarkEnd w:id="14"/>
+      <w:bookmarkEnd w:id="29"/>
     </w:p>
     <w:p>
       <w:pPr>
         <w:pStyle w:val="Heading2"/>
       </w:pPr>
-      <w:bookmarkStart w:id="15" w:name="_Toc536619852"/>
+      <w:bookmarkStart w:id="30" w:name="_Toc1115568"/>
       <w:r>
         <w:t>5.1 Overview of User Interface</w:t>
       </w:r>
-      <w:bookmarkEnd w:id="15"/>
+      <w:bookmarkEnd w:id="30"/>
+    </w:p>
+    <w:p>
+      <w:pPr>
+        <w:ind w:firstLine="720"/>
+      </w:pPr>
+      <w:r>
+        <w:t>The objectives of the User Interface are specified in more detail in the Requirements Specification Document. The interface is meant to be as simple as possible so that even a player with a limited understanding of checkers can enjoy a game with an opponent. Details for the implementation of the interface can be found in the “Technologies Used” section.</w:t>
+      </w:r>
     </w:p>
     <w:p>
       <w:pPr>
         <w:pStyle w:val="Heading2"/>
       </w:pPr>
-      <w:bookmarkStart w:id="16" w:name="_Toc536619853"/>
+      <w:bookmarkStart w:id="31" w:name="_Toc1115569"/>
       <w:r>
         <w:t>5.2 Screen Objects and Actions</w:t>
       </w:r>
-      <w:bookmarkEnd w:id="16"/>
+      <w:bookmarkEnd w:id="31"/>
+    </w:p>
+    <w:p>
+      <w:pPr>
+        <w:ind w:firstLine="720"/>
+        <w:rPr>
+          <w:b/>
+          <w:bCs/>
+        </w:rPr>
+      </w:pPr>
+      <w:r>
+        <w:t>The server will not be interacted with by any users and will therefore not include any screens for user interaction. Users will input moves in the client using the mouse. The interface which users interact with is meant to be as intuitive as possible – a user will click to select the piece they wish to move, then click the valid space which they wish to move the piece to. Users will also interact with some basic, straightforward menus which will handle the connection and disconnection of the clients.</w:t>
+      </w:r>
     </w:p>
     <w:p>
       <w:pPr>
         <w:pStyle w:val="Heading2"/>
       </w:pPr>
-      <w:bookmarkStart w:id="17" w:name="_Toc536619854"/>
+      <w:bookmarkStart w:id="32" w:name="_Toc1115570"/>
       <w:r>
         <w:t>5.3 Client Menu Flow</w:t>
       </w:r>
-      <w:bookmarkEnd w:id="17"/>
-    </w:p>
-    <w:p/>
+      <w:bookmarkEnd w:id="32"/>
+    </w:p>
+    <w:p>
+      <w:r>
+        <w:t>Below is a graphic of the client’s screen flow. Menus will be as simple as possible, as the focus of the client is the game of checkers. See the Requirements Specification for further details.</w:t>
+      </w:r>
+    </w:p>
+    <w:p>
+      <w:r>
+        <w:rPr>
+          <w:noProof/>
+        </w:rPr>
+        <w:drawing>
+          <wp:inline distT="0" distB="0" distL="0" distR="0" wp14:anchorId="46F11899" wp14:editId="1F6998EB">
+            <wp:extent cx="6120218" cy="3962400"/>
+            <wp:effectExtent l="0" t="0" r="0" b="0"/>
+            <wp:docPr id="528841132" name="Picture 528841132"/>
+            <wp:cNvGraphicFramePr>
+              <a:graphicFrameLocks xmlns:a="http://schemas.openxmlformats.org/drawingml/2006/main" noChangeAspect="1"/>
+            </wp:cNvGraphicFramePr>
+            <a:graphic xmlns:a="http://schemas.openxmlformats.org/drawingml/2006/main">
+              <a:graphicData uri="http://schemas.openxmlformats.org/drawingml/2006/picture">
+                <pic:pic xmlns:pic="http://schemas.openxmlformats.org/drawingml/2006/picture">
+                  <pic:nvPicPr>
+                    <pic:cNvPr id="0" name=""/>
+                    <pic:cNvPicPr/>
+                  </pic:nvPicPr>
+                  <pic:blipFill>
+                    <a:blip r:embed="rId11">
+                      <a:extLst>
+                        <a:ext uri="{28A0092B-C50C-407E-A947-70E740481C1C}">
+                          <a14:useLocalDpi xmlns:a14="http://schemas.microsoft.com/office/drawing/2010/main" val="0"/>
+                        </a:ext>
+                      </a:extLst>
+                    </a:blip>
+                    <a:stretch>
+                      <a:fillRect/>
+                    </a:stretch>
+                  </pic:blipFill>
+                  <pic:spPr>
+                    <a:xfrm>
+                      <a:off x="0" y="0"/>
+                      <a:ext cx="6127864" cy="3967350"/>
+                    </a:xfrm>
+                    <a:prstGeom prst="rect">
+                      <a:avLst/>
+                    </a:prstGeom>
+                  </pic:spPr>
+                </pic:pic>
+              </a:graphicData>
+            </a:graphic>
+          </wp:inline>
+        </w:drawing>
+      </w:r>
+    </w:p>
     <w:sectPr>
+      <w:footerReference w:type="default" r:id="rId12"/>
       <w:pgSz w:w="12240" w:h="15840"/>
       <w:pgMar w:top="1440" w:right="1440" w:bottom="1440" w:left="1440" w:header="720" w:footer="720" w:gutter="0"/>
       <w:cols w:space="720"/>
+      <w:titlePg/>
       <w:docGrid w:linePitch="360"/>
     </w:sectPr>
   </w:body>
 </w:document>
 </file>
 
+<file path=word/endnotes.xml><?xml version="1.0" encoding="utf-8"?>
+<w:endnotes xmlns:wpc="http://schemas.microsoft.com/office/word/2010/wordprocessingCanvas" xmlns:mo="http://schemas.microsoft.com/office/mac/office/2008/main" xmlns:mc="http://schemas.openxmlformats.org/markup-compatibility/2006" xmlns:mv="urn:schemas-microsoft-com:mac:vml" xmlns:o="urn:schemas-microsoft-com:office:office" xmlns:r="http://schemas.openxmlformats.org/officeDocument/2006/relationships" xmlns:m="http://schemas.openxmlformats.org/officeDocument/2006/math" xmlns:v="urn:schemas-microsoft-com:vml" xmlns:wp14="http://schemas.microsoft.com/office/word/2010/wordprocessingDrawing" xmlns:wp="http://schemas.openxmlformats.org/drawingml/2006/wordprocessingDrawing" xmlns:w10="urn:schemas-microsoft-com:office:word" xmlns:w="http://schemas.openxmlformats.org/wordprocessingml/2006/main" xmlns:w14="http://schemas.microsoft.com/office/word/2010/wordml" xmlns:w15="http://schemas.microsoft.com/office/word/2012/wordml" xmlns:wpg="http://schemas.microsoft.com/office/word/2010/wordprocessingGroup" xmlns:wpi="http://schemas.microsoft.com/office/word/2010/wordprocessingInk" xmlns:wne="http://schemas.microsoft.com/office/word/2006/wordml" xmlns:wps="http://schemas.microsoft.com/office/word/2010/wordprocessingShape" mc:Ignorable="w14 w15 wp14">
+  <w:endnote w:type="separator" w:id="-1">
+    <w:p>
+      <w:pPr>
+        <w:spacing w:after="0" w:line="240" w:lineRule="auto"/>
+      </w:pPr>
+      <w:r>
+        <w:separator/>
+      </w:r>
+    </w:p>
+  </w:endnote>
+  <w:endnote w:type="continuationSeparator" w:id="0">
+    <w:p>
+      <w:pPr>
+        <w:spacing w:after="0" w:line="240" w:lineRule="auto"/>
+      </w:pPr>
+      <w:r>
+        <w:continuationSeparator/>
+      </w:r>
+    </w:p>
+  </w:endnote>
+</w:endnotes>
+</file>
+
+<file path=word/footer1.xml><?xml version="1.0" encoding="utf-8"?>
+<w:ftr xmlns:wpc="http://schemas.microsoft.com/office/word/2010/wordprocessingCanvas" xmlns:mo="http://schemas.microsoft.com/office/mac/office/2008/main" xmlns:mc="http://schemas.openxmlformats.org/markup-compatibility/2006" xmlns:mv="urn:schemas-microsoft-com:mac:vml" xmlns:o="urn:schemas-microsoft-com:office:office" xmlns:r="http://schemas.openxmlformats.org/officeDocument/2006/relationships" xmlns:m="http://schemas.openxmlformats.org/officeDocument/2006/math" xmlns:v="urn:schemas-microsoft-com:vml" xmlns:wp14="http://schemas.microsoft.com/office/word/2010/wordprocessingDrawing" xmlns:wp="http://schemas.openxmlformats.org/drawingml/2006/wordprocessingDrawing" xmlns:w10="urn:schemas-microsoft-com:office:word" xmlns:w="http://schemas.openxmlformats.org/wordprocessingml/2006/main" xmlns:w14="http://schemas.microsoft.com/office/word/2010/wordml" xmlns:w15="http://schemas.microsoft.com/office/word/2012/wordml" xmlns:wpg="http://schemas.microsoft.com/office/word/2010/wordprocessingGroup" xmlns:wpi="http://schemas.microsoft.com/office/word/2010/wordprocessingInk" xmlns:wne="http://schemas.microsoft.com/office/word/2006/wordml" xmlns:wps="http://schemas.microsoft.com/office/word/2010/wordprocessingShape" mc:Ignorable="w14 w15 wp14">
+  <w:sdt>
+    <w:sdtPr>
+      <w:rPr>
+        <w:rFonts w:asciiTheme="majorHAnsi" w:eastAsiaTheme="majorEastAsia" w:hAnsiTheme="majorHAnsi" w:cstheme="majorBidi"/>
+        <w:sz w:val="28"/>
+        <w:szCs w:val="28"/>
+      </w:rPr>
+      <w:id w:val="644930662"/>
+      <w:docPartObj>
+        <w:docPartGallery w:val="Page Numbers (Bottom of Page)"/>
+        <w:docPartUnique/>
+      </w:docPartObj>
+    </w:sdtPr>
+    <w:sdtEndPr>
+      <w:rPr>
+        <w:noProof/>
+      </w:rPr>
+    </w:sdtEndPr>
+    <w:sdtContent>
+      <w:p>
+        <w:pPr>
+          <w:pStyle w:val="Footer"/>
+          <w:jc w:val="right"/>
+          <w:rPr>
+            <w:rFonts w:asciiTheme="majorHAnsi" w:eastAsiaTheme="majorEastAsia" w:hAnsiTheme="majorHAnsi" w:cstheme="majorBidi"/>
+            <w:sz w:val="28"/>
+            <w:szCs w:val="28"/>
+          </w:rPr>
+        </w:pPr>
+        <w:r>
+          <w:rPr>
+            <w:rFonts w:asciiTheme="majorHAnsi" w:eastAsiaTheme="majorEastAsia" w:hAnsiTheme="majorHAnsi" w:cstheme="majorBidi"/>
+            <w:sz w:val="28"/>
+            <w:szCs w:val="28"/>
+          </w:rPr>
+          <w:t xml:space="preserve">pg. </w:t>
+        </w:r>
+        <w:r>
+          <w:rPr>
+            <w:rFonts w:eastAsiaTheme="minorEastAsia" w:cs="Times New Roman"/>
+          </w:rPr>
+          <w:fldChar w:fldCharType="begin"/>
+        </w:r>
+        <w:r>
+          <w:instrText xml:space="preserve"> PAGE    \* MERGEFORMAT </w:instrText>
+        </w:r>
+        <w:r>
+          <w:rPr>
+            <w:rFonts w:eastAsiaTheme="minorEastAsia" w:cs="Times New Roman"/>
+          </w:rPr>
+          <w:fldChar w:fldCharType="separate"/>
+        </w:r>
+        <w:r>
+          <w:rPr>
+            <w:rFonts w:asciiTheme="majorHAnsi" w:eastAsiaTheme="majorEastAsia" w:hAnsiTheme="majorHAnsi" w:cstheme="majorBidi"/>
+            <w:noProof/>
+            <w:sz w:val="28"/>
+            <w:szCs w:val="28"/>
+          </w:rPr>
+          <w:t>10</w:t>
+        </w:r>
+        <w:r>
+          <w:rPr>
+            <w:rFonts w:asciiTheme="majorHAnsi" w:eastAsiaTheme="majorEastAsia" w:hAnsiTheme="majorHAnsi" w:cstheme="majorBidi"/>
+            <w:noProof/>
+            <w:sz w:val="28"/>
+            <w:szCs w:val="28"/>
+          </w:rPr>
+          <w:fldChar w:fldCharType="end"/>
+        </w:r>
+      </w:p>
+    </w:sdtContent>
+  </w:sdt>
+  <w:p>
+    <w:pPr>
+      <w:pStyle w:val="Footer"/>
+    </w:pPr>
+  </w:p>
+</w:ftr>
+</file>
+
+<file path=word/footnotes.xml><?xml version="1.0" encoding="utf-8"?>
+<w:footnotes xmlns:wpc="http://schemas.microsoft.com/office/word/2010/wordprocessingCanvas" xmlns:mo="http://schemas.microsoft.com/office/mac/office/2008/main" xmlns:mc="http://schemas.openxmlformats.org/markup-compatibility/2006" xmlns:mv="urn:schemas-microsoft-com:mac:vml" xmlns:o="urn:schemas-microsoft-com:office:office" xmlns:r="http://schemas.openxmlformats.org/officeDocument/2006/relationships" xmlns:m="http://schemas.openxmlformats.org/officeDocument/2006/math" xmlns:v="urn:schemas-microsoft-com:vml" xmlns:wp14="http://schemas.microsoft.com/office/word/2010/wordprocessingDrawing" xmlns:wp="http://schemas.openxmlformats.org/drawingml/2006/wordprocessingDrawing" xmlns:w10="urn:schemas-microsoft-com:office:word" xmlns:w="http://schemas.openxmlformats.org/wordprocessingml/2006/main" xmlns:w14="http://schemas.microsoft.com/office/word/2010/wordml" xmlns:w15="http://schemas.microsoft.com/office/word/2012/wordml" xmlns:wpg="http://schemas.microsoft.com/office/word/2010/wordprocessingGroup" xmlns:wpi="http://schemas.microsoft.com/office/word/2010/wordprocessingInk" xmlns:wne="http://schemas.microsoft.com/office/word/2006/wordml" xmlns:wps="http://schemas.microsoft.com/office/word/2010/wordprocessingShape" mc:Ignorable="w14 w15 wp14">
+  <w:footnote w:type="separator" w:id="-1">
+    <w:p>
+      <w:pPr>
+        <w:spacing w:after="0" w:line="240" w:lineRule="auto"/>
+      </w:pPr>
+      <w:r>
+        <w:separator/>
+      </w:r>
+    </w:p>
+  </w:footnote>
+  <w:footnote w:type="continuationSeparator" w:id="0">
+    <w:p>
+      <w:pPr>
+        <w:spacing w:after="0" w:line="240" w:lineRule="auto"/>
+      </w:pPr>
+      <w:r>
+        <w:continuationSeparator/>
+      </w:r>
+    </w:p>
+  </w:footnote>
+</w:footnotes>
+</file>
+
 <file path=word/numbering.xml><?xml version="1.0" encoding="utf-8"?>
-<w:numbering xmlns:wpc="http://schemas.microsoft.com/office/word/2010/wordprocessingCanvas" xmlns:cx="http://schemas.microsoft.com/office/drawing/2014/chartex" xmlns:cx1="http://schemas.microsoft.com/office/drawing/2015/9/8/chartex" xmlns:cx2="http://schemas.microsoft.com/office/drawing/2015/10/21/chartex" xmlns:cx3="http://schemas.microsoft.com/office/drawing/2016/5/9/chartex" xmlns:cx4="http://schemas.microsoft.com/office/drawing/2016/5/10/chartex" xmlns:cx5="http://schemas.microsoft.com/office/drawing/2016/5/11/chartex" xmlns:cx6="http://schemas.microsoft.com/office/drawing/2016/5/12/chartex" xmlns:cx7="http://schemas.microsoft.com/office/drawing/2016/5/13/chartex" xmlns:cx8="http://schemas.microsoft.com/office/drawing/2016/5/14/chartex" xmlns:mc="http://schemas.openxmlformats.org/markup-compatibility/2006" xmlns:aink="http://schemas.microsoft.com/office/drawing/2016/ink" xmlns:am3d="http://schemas.microsoft.com/office/drawing/2017/model3d" xmlns:o="urn:schemas-microsoft-com:office:office" xmlns:r="http://schemas.openxmlformats.org/officeDocument/2006/relationships" xmlns:m="http://schemas.openxmlformats.org/officeDocument/2006/math" xmlns:v="urn:schemas-microsoft-com:vml" xmlns:wp14="http://schemas.microsoft.com/office/word/2010/wordprocessingDrawing" xmlns:wp="http://schemas.openxmlformats.org/drawingml/2006/wordprocessingDrawing" xmlns:w10="urn:schemas-microsoft-com:office:word" xmlns:w="http://schemas.openxmlformats.org/wordprocessingml/2006/main" xmlns:w14="http://schemas.microsoft.com/office/word/2010/wordml" xmlns:w15="http://schemas.microsoft.com/office/word/2012/wordml" xmlns:w16cid="http://schemas.microsoft.com/office/word/2016/wordml/cid" xmlns:w16se="http://schemas.microsoft.com/office/word/2015/wordml/symex" xmlns:wpg="http://schemas.microsoft.com/office/word/2010/wordprocessingGroup" xmlns:wpi="http://schemas.microsoft.com/office/word/2010/wordprocessingInk" xmlns:wne="http://schemas.microsoft.com/office/word/2006/wordml" xmlns:wps="http://schemas.microsoft.com/office/word/2010/wordprocessingShape" mc:Ignorable="w14 w15 w16se w16cid wp14">
-  <w:abstractNum w:abstractNumId="0" w15:restartNumberingAfterBreak="0">
+<w:numbering xmlns:wpc="http://schemas.microsoft.com/office/word/2010/wordprocessingCanvas" xmlns:mo="http://schemas.microsoft.com/office/mac/office/2008/main" xmlns:mc="http://schemas.openxmlformats.org/markup-compatibility/2006" xmlns:mv="urn:schemas-microsoft-com:mac:vml" xmlns:o="urn:schemas-microsoft-com:office:office" xmlns:r="http://schemas.openxmlformats.org/officeDocument/2006/relationships" xmlns:m="http://schemas.openxmlformats.org/officeDocument/2006/math" xmlns:v="urn:schemas-microsoft-com:vml" xmlns:wp14="http://schemas.microsoft.com/office/word/2010/wordprocessingDrawing" xmlns:wp="http://schemas.openxmlformats.org/drawingml/2006/wordprocessingDrawing" xmlns:w10="urn:schemas-microsoft-com:office:word" xmlns:w="http://schemas.openxmlformats.org/wordprocessingml/2006/main" xmlns:w14="http://schemas.microsoft.com/office/word/2010/wordml" xmlns:w15="http://schemas.microsoft.com/office/word/2012/wordml" xmlns:wpg="http://schemas.microsoft.com/office/word/2010/wordprocessingGroup" xmlns:wpi="http://schemas.microsoft.com/office/word/2010/wordprocessingInk" xmlns:wne="http://schemas.microsoft.com/office/word/2006/wordml" xmlns:wps="http://schemas.microsoft.com/office/word/2010/wordprocessingShape" mc:Ignorable="w14 w15 wp14">
+  <w:abstractNum w:abstractNumId="0">
     <w:nsid w:val="098A2502"/>
     <w:multiLevelType w:val="hybridMultilevel"/>
     <w:tmpl w:val="F4145614"/>
@@ -2208,7 +5560,7 @@
       </w:rPr>
     </w:lvl>
   </w:abstractNum>
-  <w:abstractNum w:abstractNumId="1" w15:restartNumberingAfterBreak="0">
+  <w:abstractNum w:abstractNumId="1">
     <w:nsid w:val="215F7044"/>
     <w:multiLevelType w:val="hybridMultilevel"/>
     <w:tmpl w:val="40BCD89C"/>
@@ -2321,7 +5673,7 @@
       </w:rPr>
     </w:lvl>
   </w:abstractNum>
-  <w:abstractNum w:abstractNumId="2" w15:restartNumberingAfterBreak="0">
+  <w:abstractNum w:abstractNumId="2">
     <w:nsid w:val="23B92BFE"/>
     <w:multiLevelType w:val="hybridMultilevel"/>
     <w:tmpl w:val="C19867E0"/>
@@ -2434,7 +5786,7 @@
       </w:rPr>
     </w:lvl>
   </w:abstractNum>
-  <w:abstractNum w:abstractNumId="3" w15:restartNumberingAfterBreak="0">
+  <w:abstractNum w:abstractNumId="3">
     <w:nsid w:val="25560640"/>
     <w:multiLevelType w:val="hybridMultilevel"/>
     <w:tmpl w:val="E2824BDE"/>
@@ -2547,7 +5899,7 @@
       </w:rPr>
     </w:lvl>
   </w:abstractNum>
-  <w:abstractNum w:abstractNumId="4" w15:restartNumberingAfterBreak="0">
+  <w:abstractNum w:abstractNumId="4">
     <w:nsid w:val="264B3826"/>
     <w:multiLevelType w:val="hybridMultilevel"/>
     <w:tmpl w:val="8EC23F50"/>
@@ -2660,7 +6012,7 @@
       </w:rPr>
     </w:lvl>
   </w:abstractNum>
-  <w:abstractNum w:abstractNumId="5" w15:restartNumberingAfterBreak="0">
+  <w:abstractNum w:abstractNumId="5">
     <w:nsid w:val="27505F78"/>
     <w:multiLevelType w:val="hybridMultilevel"/>
     <w:tmpl w:val="1AA0B9F2"/>
@@ -2773,7 +6125,7 @@
       </w:rPr>
     </w:lvl>
   </w:abstractNum>
-  <w:abstractNum w:abstractNumId="6" w15:restartNumberingAfterBreak="0">
+  <w:abstractNum w:abstractNumId="6">
     <w:nsid w:val="27B510DA"/>
     <w:multiLevelType w:val="hybridMultilevel"/>
     <w:tmpl w:val="4796CAFC"/>
@@ -2886,7 +6238,7 @@
       </w:rPr>
     </w:lvl>
   </w:abstractNum>
-  <w:abstractNum w:abstractNumId="7" w15:restartNumberingAfterBreak="0">
+  <w:abstractNum w:abstractNumId="7">
     <w:nsid w:val="27FA4FA3"/>
     <w:multiLevelType w:val="multilevel"/>
     <w:tmpl w:val="B9E2810A"/>
@@ -3007,7 +6359,7 @@
       </w:rPr>
     </w:lvl>
   </w:abstractNum>
-  <w:abstractNum w:abstractNumId="8" w15:restartNumberingAfterBreak="0">
+  <w:abstractNum w:abstractNumId="8">
     <w:nsid w:val="29F5579D"/>
     <w:multiLevelType w:val="hybridMultilevel"/>
     <w:tmpl w:val="BD144300"/>
@@ -3120,7 +6472,7 @@
       </w:rPr>
     </w:lvl>
   </w:abstractNum>
-  <w:abstractNum w:abstractNumId="9" w15:restartNumberingAfterBreak="0">
+  <w:abstractNum w:abstractNumId="9">
     <w:nsid w:val="2C57430E"/>
     <w:multiLevelType w:val="hybridMultilevel"/>
     <w:tmpl w:val="5EFC4EA0"/>
@@ -3233,7 +6585,7 @@
       </w:rPr>
     </w:lvl>
   </w:abstractNum>
-  <w:abstractNum w:abstractNumId="10" w15:restartNumberingAfterBreak="0">
+  <w:abstractNum w:abstractNumId="10">
     <w:nsid w:val="2D717A3B"/>
     <w:multiLevelType w:val="hybridMultilevel"/>
     <w:tmpl w:val="D2AA4D3A"/>
@@ -3346,7 +6698,7 @@
       </w:rPr>
     </w:lvl>
   </w:abstractNum>
-  <w:abstractNum w:abstractNumId="11" w15:restartNumberingAfterBreak="0">
+  <w:abstractNum w:abstractNumId="11">
     <w:nsid w:val="30ED2336"/>
     <w:multiLevelType w:val="hybridMultilevel"/>
     <w:tmpl w:val="F042A066"/>
@@ -3459,7 +6811,7 @@
       </w:rPr>
     </w:lvl>
   </w:abstractNum>
-  <w:abstractNum w:abstractNumId="12" w15:restartNumberingAfterBreak="0">
+  <w:abstractNum w:abstractNumId="12">
     <w:nsid w:val="37CE09DA"/>
     <w:multiLevelType w:val="hybridMultilevel"/>
     <w:tmpl w:val="0E4CE172"/>
@@ -3572,7 +6924,7 @@
       </w:rPr>
     </w:lvl>
   </w:abstractNum>
-  <w:abstractNum w:abstractNumId="13" w15:restartNumberingAfterBreak="0">
+  <w:abstractNum w:abstractNumId="13">
     <w:nsid w:val="3AED643B"/>
     <w:multiLevelType w:val="hybridMultilevel"/>
     <w:tmpl w:val="15024742"/>
@@ -3685,7 +7037,7 @@
       </w:rPr>
     </w:lvl>
   </w:abstractNum>
-  <w:abstractNum w:abstractNumId="14" w15:restartNumberingAfterBreak="0">
+  <w:abstractNum w:abstractNumId="14">
     <w:nsid w:val="3B3941EF"/>
     <w:multiLevelType w:val="hybridMultilevel"/>
     <w:tmpl w:val="670CC83A"/>
@@ -3798,7 +7150,7 @@
       </w:rPr>
     </w:lvl>
   </w:abstractNum>
-  <w:abstractNum w:abstractNumId="15" w15:restartNumberingAfterBreak="0">
+  <w:abstractNum w:abstractNumId="15">
     <w:nsid w:val="3C7213AB"/>
     <w:multiLevelType w:val="hybridMultilevel"/>
     <w:tmpl w:val="5FBACF1C"/>
@@ -3911,7 +7263,7 @@
       </w:rPr>
     </w:lvl>
   </w:abstractNum>
-  <w:abstractNum w:abstractNumId="16" w15:restartNumberingAfterBreak="0">
+  <w:abstractNum w:abstractNumId="16">
     <w:nsid w:val="3DFB7D60"/>
     <w:multiLevelType w:val="hybridMultilevel"/>
     <w:tmpl w:val="41E67EFA"/>
@@ -4024,7 +7376,7 @@
       </w:rPr>
     </w:lvl>
   </w:abstractNum>
-  <w:abstractNum w:abstractNumId="17" w15:restartNumberingAfterBreak="0">
+  <w:abstractNum w:abstractNumId="17">
     <w:nsid w:val="446C309B"/>
     <w:multiLevelType w:val="hybridMultilevel"/>
     <w:tmpl w:val="F042B7EE"/>
@@ -4137,7 +7489,7 @@
       </w:rPr>
     </w:lvl>
   </w:abstractNum>
-  <w:abstractNum w:abstractNumId="18" w15:restartNumberingAfterBreak="0">
+  <w:abstractNum w:abstractNumId="18">
     <w:nsid w:val="45272DAC"/>
     <w:multiLevelType w:val="hybridMultilevel"/>
     <w:tmpl w:val="C62051B4"/>
@@ -4250,7 +7602,7 @@
       </w:rPr>
     </w:lvl>
   </w:abstractNum>
-  <w:abstractNum w:abstractNumId="19" w15:restartNumberingAfterBreak="0">
+  <w:abstractNum w:abstractNumId="19">
     <w:nsid w:val="4564575F"/>
     <w:multiLevelType w:val="hybridMultilevel"/>
     <w:tmpl w:val="3C5AC5E8"/>
@@ -4363,7 +7715,7 @@
       </w:rPr>
     </w:lvl>
   </w:abstractNum>
-  <w:abstractNum w:abstractNumId="20" w15:restartNumberingAfterBreak="0">
+  <w:abstractNum w:abstractNumId="20">
     <w:nsid w:val="4D29660B"/>
     <w:multiLevelType w:val="hybridMultilevel"/>
     <w:tmpl w:val="FCD2ACC4"/>
@@ -4476,7 +7828,7 @@
       </w:rPr>
     </w:lvl>
   </w:abstractNum>
-  <w:abstractNum w:abstractNumId="21" w15:restartNumberingAfterBreak="0">
+  <w:abstractNum w:abstractNumId="21">
     <w:nsid w:val="54B27ADA"/>
     <w:multiLevelType w:val="hybridMultilevel"/>
     <w:tmpl w:val="C6CAF15E"/>
@@ -4589,7 +7941,7 @@
       </w:rPr>
     </w:lvl>
   </w:abstractNum>
-  <w:abstractNum w:abstractNumId="22" w15:restartNumberingAfterBreak="0">
+  <w:abstractNum w:abstractNumId="22">
     <w:nsid w:val="61B22FF4"/>
     <w:multiLevelType w:val="hybridMultilevel"/>
     <w:tmpl w:val="B484B4F0"/>
@@ -4702,7 +8054,7 @@
       </w:rPr>
     </w:lvl>
   </w:abstractNum>
-  <w:abstractNum w:abstractNumId="23" w15:restartNumberingAfterBreak="0">
+  <w:abstractNum w:abstractNumId="23">
     <w:nsid w:val="7009504C"/>
     <w:multiLevelType w:val="hybridMultilevel"/>
     <w:tmpl w:val="278A1D12"/>
@@ -4815,7 +8167,7 @@
       </w:rPr>
     </w:lvl>
   </w:abstractNum>
-  <w:abstractNum w:abstractNumId="24" w15:restartNumberingAfterBreak="0">
+  <w:abstractNum w:abstractNumId="24">
     <w:nsid w:val="7EB95E4B"/>
     <w:multiLevelType w:val="hybridMultilevel"/>
     <w:tmpl w:val="6486077A"/>
@@ -4928,7 +8280,7 @@
       </w:rPr>
     </w:lvl>
   </w:abstractNum>
-  <w:abstractNum w:abstractNumId="25" w15:restartNumberingAfterBreak="0">
+  <w:abstractNum w:abstractNumId="25">
     <w:nsid w:val="7FC041ED"/>
     <w:multiLevelType w:val="hybridMultilevel"/>
     <w:tmpl w:val="D804A5F0"/>
@@ -5123,7 +8475,7 @@
 </file>
 
 <file path=word/styles.xml><?xml version="1.0" encoding="utf-8"?>
-<w:styles xmlns:mc="http://schemas.openxmlformats.org/markup-compatibility/2006" xmlns:r="http://schemas.openxmlformats.org/officeDocument/2006/relationships" xmlns:w="http://schemas.openxmlformats.org/wordprocessingml/2006/main" xmlns:w14="http://schemas.microsoft.com/office/word/2010/wordml" xmlns:w15="http://schemas.microsoft.com/office/word/2012/wordml" xmlns:w16cid="http://schemas.microsoft.com/office/word/2016/wordml/cid" xmlns:w16se="http://schemas.microsoft.com/office/word/2015/wordml/symex" mc:Ignorable="w14 w15 w16se w16cid">
+<w:styles xmlns:mc="http://schemas.openxmlformats.org/markup-compatibility/2006" xmlns:r="http://schemas.openxmlformats.org/officeDocument/2006/relationships" xmlns:w="http://schemas.openxmlformats.org/wordprocessingml/2006/main" xmlns:w14="http://schemas.microsoft.com/office/word/2010/wordml" xmlns:w15="http://schemas.microsoft.com/office/word/2012/wordml" mc:Ignorable="w14 w15">
   <w:docDefaults>
     <w:rPrDefault>
       <w:rPr>
@@ -5139,7 +8491,7 @@
       </w:pPr>
     </w:pPrDefault>
   </w:docDefaults>
-  <w:latentStyles w:defLockedState="0" w:defUIPriority="99" w:defSemiHidden="0" w:defUnhideWhenUsed="0" w:defQFormat="0" w:count="375">
+  <w:latentStyles w:defLockedState="0" w:defUIPriority="99" w:defSemiHidden="0" w:defUnhideWhenUsed="0" w:defQFormat="0" w:count="382">
     <w:lsdException w:name="Normal" w:uiPriority="0" w:qFormat="1"/>
     <w:lsdException w:name="heading 1" w:uiPriority="9" w:qFormat="1"/>
     <w:lsdException w:name="heading 2" w:semiHidden="1" w:uiPriority="9" w:unhideWhenUsed="1" w:qFormat="1"/>
@@ -5513,8 +8865,6 @@
     <w:lsdException w:name="List Table 7 Colorful Accent 6" w:uiPriority="52"/>
     <w:lsdException w:name="Mention" w:semiHidden="1" w:unhideWhenUsed="1"/>
     <w:lsdException w:name="Smart Hyperlink" w:semiHidden="1" w:unhideWhenUsed="1"/>
-    <w:lsdException w:name="Hashtag" w:semiHidden="1" w:unhideWhenUsed="1"/>
-    <w:lsdException w:name="Unresolved Mention" w:semiHidden="1" w:unhideWhenUsed="1"/>
   </w:latentStyles>
   <w:style w:type="paragraph" w:default="1" w:styleId="Normal">
     <w:name w:val="Normal"/>
@@ -5634,6 +8984,7 @@
       <w:spacing w:after="0" w:line="240" w:lineRule="auto"/>
     </w:pPr>
     <w:tblPr>
+      <w:tblInd w:w="0" w:type="dxa"/>
       <w:tblBorders>
         <w:top w:val="single" w:sz="4" w:space="0" w:color="auto"/>
         <w:left w:val="single" w:sz="4" w:space="0" w:color="auto"/>
@@ -5642,6 +8993,12 @@
         <w:insideH w:val="single" w:sz="4" w:space="0" w:color="auto"/>
         <w:insideV w:val="single" w:sz="4" w:space="0" w:color="auto"/>
       </w:tblBorders>
+      <w:tblCellMar>
+        <w:top w:w="0" w:type="dxa"/>
+        <w:left w:w="108" w:type="dxa"/>
+        <w:bottom w:w="0" w:type="dxa"/>
+        <w:right w:w="108" w:type="dxa"/>
+      </w:tblCellMar>
     </w:tblPr>
   </w:style>
   <w:style w:type="character" w:customStyle="1" w:styleId="Heading2Char">
@@ -5803,7 +9160,7 @@
       <w:szCs w:val="18"/>
     </w:rPr>
   </w:style>
-  <w:style w:type="character" w:styleId="UnresolvedMention">
+  <w:style w:type="character" w:customStyle="1" w:styleId="UnresolvedMention">
     <w:name w:val="Unresolved Mention"/>
     <w:basedOn w:val="DefaultParagraphFont"/>
     <w:uiPriority w:val="99"/>
@@ -5834,6 +9191,50 @@
       <w:sz w:val="18"/>
       <w:szCs w:val="18"/>
     </w:rPr>
+  </w:style>
+  <w:style w:type="paragraph" w:styleId="Header">
+    <w:name w:val="header"/>
+    <w:basedOn w:val="Normal"/>
+    <w:link w:val="HeaderChar"/>
+    <w:uiPriority w:val="99"/>
+    <w:unhideWhenUsed/>
+    <w:rsid w:val="0063244D"/>
+    <w:pPr>
+      <w:tabs>
+        <w:tab w:val="center" w:pos="4680"/>
+        <w:tab w:val="right" w:pos="9360"/>
+      </w:tabs>
+      <w:spacing w:after="0" w:line="240" w:lineRule="auto"/>
+    </w:pPr>
+  </w:style>
+  <w:style w:type="character" w:customStyle="1" w:styleId="HeaderChar">
+    <w:name w:val="Header Char"/>
+    <w:basedOn w:val="DefaultParagraphFont"/>
+    <w:link w:val="Header"/>
+    <w:uiPriority w:val="99"/>
+    <w:rsid w:val="0063244D"/>
+  </w:style>
+  <w:style w:type="paragraph" w:styleId="Footer">
+    <w:name w:val="footer"/>
+    <w:basedOn w:val="Normal"/>
+    <w:link w:val="FooterChar"/>
+    <w:uiPriority w:val="99"/>
+    <w:unhideWhenUsed/>
+    <w:rsid w:val="0063244D"/>
+    <w:pPr>
+      <w:tabs>
+        <w:tab w:val="center" w:pos="4680"/>
+        <w:tab w:val="right" w:pos="9360"/>
+      </w:tabs>
+      <w:spacing w:after="0" w:line="240" w:lineRule="auto"/>
+    </w:pPr>
+  </w:style>
+  <w:style w:type="character" w:customStyle="1" w:styleId="FooterChar">
+    <w:name w:val="Footer Char"/>
+    <w:basedOn w:val="DefaultParagraphFont"/>
+    <w:link w:val="Footer"/>
+    <w:uiPriority w:val="99"/>
+    <w:rsid w:val="0063244D"/>
   </w:style>
 </w:styles>
 </file>
@@ -6138,7 +9539,7 @@
 </file>
 
 <file path=customXml/itemProps1.xml><?xml version="1.0" encoding="utf-8"?>
-<ds:datastoreItem xmlns:ds="http://schemas.openxmlformats.org/officeDocument/2006/customXml" ds:itemID="{215A7C75-41C3-4441-BB0C-719975EED07F}">
+<ds:datastoreItem xmlns:ds="http://schemas.openxmlformats.org/officeDocument/2006/customXml" ds:itemID="{77D5E1AD-9343-D34D-BDE8-BFAFCE38343E}">
   <ds:schemaRefs>
     <ds:schemaRef ds:uri="http://schemas.openxmlformats.org/officeDocument/2006/bibliography"/>
   </ds:schemaRefs>

</xml_diff>